<commit_message>
Observaciones Acta constitutiva del Proyecto / Entregables
Observaciones Acta constitutiva del Proyecto / Entregables
</commit_message>
<xml_diff>
--- a/PDRMYE/ENTREGABLES/2_Acta constitutiva del Proyecto.docx
+++ b/PDRMYE/ENTREGABLES/2_Acta constitutiva del Proyecto.docx
@@ -1,6 +1,6 @@
 
 <file path=word/document.xml><?xml version="1.0" encoding="utf-8"?>
-<w:document xmlns:wpc="http://schemas.microsoft.com/office/word/2010/wordprocessingCanvas" xmlns:cx="http://schemas.microsoft.com/office/drawing/2014/chartex" xmlns:cx1="http://schemas.microsoft.com/office/drawing/2015/9/8/chartex" xmlns:mc="http://schemas.openxmlformats.org/markup-compatibility/2006" xmlns:o="urn:schemas-microsoft-com:office:office" xmlns:r="http://schemas.openxmlformats.org/officeDocument/2006/relationships" xmlns:m="http://schemas.openxmlformats.org/officeDocument/2006/math" xmlns:v="urn:schemas-microsoft-com:vml" xmlns:wp14="http://schemas.microsoft.com/office/word/2010/wordprocessingDrawing" xmlns:wp="http://schemas.openxmlformats.org/drawingml/2006/wordprocessingDrawing" xmlns:w10="urn:schemas-microsoft-com:office:word" xmlns:w="http://schemas.openxmlformats.org/wordprocessingml/2006/main" xmlns:w14="http://schemas.microsoft.com/office/word/2010/wordml" xmlns:w15="http://schemas.microsoft.com/office/word/2012/wordml" xmlns:w16se="http://schemas.microsoft.com/office/word/2015/wordml/symex" xmlns:wpg="http://schemas.microsoft.com/office/word/2010/wordprocessingGroup" xmlns:wpi="http://schemas.microsoft.com/office/word/2010/wordprocessingInk" xmlns:wne="http://schemas.microsoft.com/office/word/2006/wordml" xmlns:wps="http://schemas.microsoft.com/office/word/2010/wordprocessingShape" mc:Ignorable="w14 w15 w16se wp14">
+<w:document xmlns:wpc="http://schemas.microsoft.com/office/word/2010/wordprocessingCanvas" xmlns:cx="http://schemas.microsoft.com/office/drawing/2014/chartex" xmlns:mc="http://schemas.openxmlformats.org/markup-compatibility/2006" xmlns:o="urn:schemas-microsoft-com:office:office" xmlns:r="http://schemas.openxmlformats.org/officeDocument/2006/relationships" xmlns:m="http://schemas.openxmlformats.org/officeDocument/2006/math" xmlns:v="urn:schemas-microsoft-com:vml" xmlns:wp14="http://schemas.microsoft.com/office/word/2010/wordprocessingDrawing" xmlns:wp="http://schemas.openxmlformats.org/drawingml/2006/wordprocessingDrawing" xmlns:w10="urn:schemas-microsoft-com:office:word" xmlns:w="http://schemas.openxmlformats.org/wordprocessingml/2006/main" xmlns:w14="http://schemas.microsoft.com/office/word/2010/wordml" xmlns:w15="http://schemas.microsoft.com/office/word/2012/wordml" xmlns:w16se="http://schemas.microsoft.com/office/word/2015/wordml/symex" xmlns:wpg="http://schemas.microsoft.com/office/word/2010/wordprocessingGroup" xmlns:wpi="http://schemas.microsoft.com/office/word/2010/wordprocessingInk" xmlns:wne="http://schemas.microsoft.com/office/word/2006/wordml" xmlns:wps="http://schemas.microsoft.com/office/word/2010/wordprocessingShape" mc:Ignorable="w14 w15 w16se wp14">
   <w:body>
     <w:p>
       <w:pPr>
@@ -2164,11 +2164,19 @@
                 <w:lang w:val="es-ES_tradnl" w:eastAsia="ar-SA"/>
               </w:rPr>
             </w:pPr>
+            <w:commentRangeStart w:id="2"/>
             <w:r>
               <w:rPr>
                 <w:lang w:val="es-ES_tradnl" w:eastAsia="ar-SA"/>
               </w:rPr>
               <w:t>Período del proyecto</w:t>
+            </w:r>
+            <w:commentRangeEnd w:id="2"/>
+            <w:r>
+              <w:rPr>
+                <w:rStyle w:val="Refdecomentario"/>
+              </w:rPr>
+              <w:commentReference w:id="2"/>
             </w:r>
           </w:p>
         </w:tc>
@@ -2187,7 +2195,7 @@
       </w:tr>
     </w:tbl>
     <w:p>
-      <w:bookmarkStart w:id="2" w:name="_Toc126077297"/>
+      <w:bookmarkStart w:id="3" w:name="_Toc126077297"/>
     </w:p>
     <w:p>
       <w:pPr>
@@ -2196,7 +2204,7 @@
       <w:r>
         <w:t>Patrocinador / Patrocinadores</w:t>
       </w:r>
-      <w:bookmarkEnd w:id="2"/>
+      <w:bookmarkEnd w:id="3"/>
     </w:p>
     <w:tbl>
       <w:tblPr>
@@ -2463,11 +2471,11 @@
       <w:pPr>
         <w:pStyle w:val="Ttulo2"/>
       </w:pPr>
-      <w:bookmarkStart w:id="3" w:name="_Toc126077298"/>
+      <w:bookmarkStart w:id="4" w:name="_Toc126077298"/>
       <w:r>
         <w:t>Propósito y Justificación del Proyecto</w:t>
       </w:r>
-      <w:bookmarkEnd w:id="3"/>
+      <w:bookmarkEnd w:id="4"/>
     </w:p>
     <w:p>
       <w:pPr>
@@ -2536,13 +2544,28 @@
           <w:rFonts w:cs="Arial"/>
           <w:szCs w:val="24"/>
         </w:rPr>
-        <w:t>de las participaciones municipales</w:t>
-      </w:r>
+        <w:t xml:space="preserve">de las participaciones </w:t>
+      </w:r>
+      <w:commentRangeStart w:id="5"/>
       <w:r>
         <w:rPr>
           <w:rFonts w:cs="Arial"/>
           <w:szCs w:val="24"/>
         </w:rPr>
+        <w:t>municipales</w:t>
+      </w:r>
+      <w:commentRangeEnd w:id="5"/>
+      <w:r>
+        <w:rPr>
+          <w:rStyle w:val="Refdecomentario"/>
+        </w:rPr>
+        <w:commentReference w:id="5"/>
+      </w:r>
+      <w:r>
+        <w:rPr>
+          <w:rFonts w:cs="Arial"/>
+          <w:szCs w:val="24"/>
+        </w:rPr>
         <w:t xml:space="preserve"> permitiendo que estas áreas mejoren sus servicios a través de las funcionalidades de un sistema desarrollado a la medida </w:t>
       </w:r>
       <w:r>
@@ -2571,15 +2594,60 @@
           <w:rFonts w:cs="Arial"/>
           <w:szCs w:val="24"/>
         </w:rPr>
-        <w:t>brindarles un mejor servicio a los municipios y con los procesos correctos y adaptándose a las normas para tener un buen control de la información y de los cálculos necesarios</w:t>
-      </w:r>
+        <w:t xml:space="preserve">brindarles un mejor servicio a los municipios </w:t>
+      </w:r>
+      <w:commentRangeStart w:id="6"/>
       <w:r>
         <w:rPr>
           <w:rFonts w:cs="Arial"/>
           <w:szCs w:val="24"/>
         </w:rPr>
+        <w:t>y</w:t>
+      </w:r>
+      <w:commentRangeEnd w:id="6"/>
+      <w:r>
+        <w:rPr>
+          <w:rStyle w:val="Refdecomentario"/>
+        </w:rPr>
+        <w:commentReference w:id="6"/>
+      </w:r>
+      <w:r>
+        <w:rPr>
+          <w:rFonts w:cs="Arial"/>
+          <w:szCs w:val="24"/>
+        </w:rPr>
+        <w:t xml:space="preserve"> con los procesos correctos </w:t>
+      </w:r>
+      <w:commentRangeStart w:id="7"/>
+      <w:r>
+        <w:rPr>
+          <w:rFonts w:cs="Arial"/>
+          <w:szCs w:val="24"/>
+        </w:rPr>
+        <w:t>y</w:t>
+      </w:r>
+      <w:commentRangeEnd w:id="7"/>
+      <w:r>
+        <w:rPr>
+          <w:rStyle w:val="Refdecomentario"/>
+        </w:rPr>
+        <w:commentReference w:id="7"/>
+      </w:r>
+      <w:r>
+        <w:rPr>
+          <w:rFonts w:cs="Arial"/>
+          <w:szCs w:val="24"/>
+        </w:rPr>
+        <w:t xml:space="preserve"> adaptándose a las normas para tener un buen control de la información y de los cálculos necesarios</w:t>
+      </w:r>
+      <w:r>
+        <w:rPr>
+          <w:rFonts w:cs="Arial"/>
+          <w:szCs w:val="24"/>
+        </w:rPr>
         <w:t xml:space="preserve"> para una correcta distribución de los recursos</w:t>
       </w:r>
+      <w:commentRangeStart w:id="8"/>
       <w:r>
         <w:rPr>
           <w:rFonts w:cs="Arial"/>
@@ -2593,7 +2661,14 @@
           <w:szCs w:val="24"/>
           <w:lang w:val="es-ES_tradnl" w:eastAsia="ar-SA"/>
         </w:rPr>
-        <w:t xml:space="preserve">acorde a </w:t>
+        <w:t>a</w:t>
+      </w:r>
+      <w:commentRangeEnd w:id="8"/>
+      <w:r>
+        <w:rPr>
+          <w:rStyle w:val="Refdecomentario"/>
+        </w:rPr>
+        <w:commentReference w:id="8"/>
       </w:r>
       <w:r>
         <w:rPr>
@@ -2601,7 +2676,7 @@
           <w:szCs w:val="24"/>
           <w:lang w:val="es-ES_tradnl" w:eastAsia="ar-SA"/>
         </w:rPr>
-        <w:t xml:space="preserve">las </w:t>
+        <w:t xml:space="preserve">corde a </w:t>
       </w:r>
       <w:r>
         <w:rPr>
@@ -2609,7 +2684,7 @@
           <w:szCs w:val="24"/>
           <w:lang w:val="es-ES_tradnl" w:eastAsia="ar-SA"/>
         </w:rPr>
-        <w:t>variables</w:t>
+        <w:t xml:space="preserve">las </w:t>
       </w:r>
       <w:r>
         <w:rPr>
@@ -2617,7 +2692,7 @@
           <w:szCs w:val="24"/>
           <w:lang w:val="es-ES_tradnl" w:eastAsia="ar-SA"/>
         </w:rPr>
-        <w:t xml:space="preserve"> contempladas </w:t>
+        <w:t>variables</w:t>
       </w:r>
       <w:r>
         <w:rPr>
@@ -2625,7 +2700,71 @@
           <w:szCs w:val="24"/>
           <w:lang w:val="es-ES_tradnl" w:eastAsia="ar-SA"/>
         </w:rPr>
-        <w:t>que se relacionan con temáticas como la población, la carencia social, la recaudación de impuestos, por mencionar algunos</w:t>
+        <w:t xml:space="preserve"> contempladas </w:t>
+      </w:r>
+      <w:r>
+        <w:rPr>
+          <w:rFonts w:cs="Arial"/>
+          <w:szCs w:val="24"/>
+          <w:lang w:val="es-ES_tradnl" w:eastAsia="ar-SA"/>
+        </w:rPr>
+        <w:t xml:space="preserve">que se </w:t>
+      </w:r>
+      <w:commentRangeStart w:id="9"/>
+      <w:r>
+        <w:rPr>
+          <w:rFonts w:cs="Arial"/>
+          <w:szCs w:val="24"/>
+          <w:lang w:val="es-ES_tradnl" w:eastAsia="ar-SA"/>
+        </w:rPr>
+        <w:t>relacionan</w:t>
+      </w:r>
+      <w:commentRangeEnd w:id="9"/>
+      <w:r>
+        <w:rPr>
+          <w:rStyle w:val="Refdecomentario"/>
+        </w:rPr>
+        <w:commentReference w:id="9"/>
+      </w:r>
+      <w:r>
+        <w:rPr>
+          <w:rFonts w:cs="Arial"/>
+          <w:szCs w:val="24"/>
+          <w:lang w:val="es-ES_tradnl" w:eastAsia="ar-SA"/>
+        </w:rPr>
+        <w:t xml:space="preserve"> con temáticas como la población, la carencia social, la recaudación de impuestos, </w:t>
+      </w:r>
+      <w:commentRangeStart w:id="10"/>
+      <w:r>
+        <w:rPr>
+          <w:rFonts w:cs="Arial"/>
+          <w:szCs w:val="24"/>
+          <w:lang w:val="es-ES_tradnl" w:eastAsia="ar-SA"/>
+        </w:rPr>
+        <w:t xml:space="preserve">por mencionar </w:t>
+      </w:r>
+      <w:commentRangeStart w:id="11"/>
+      <w:r>
+        <w:rPr>
+          <w:rFonts w:cs="Arial"/>
+          <w:szCs w:val="24"/>
+          <w:lang w:val="es-ES_tradnl" w:eastAsia="ar-SA"/>
+        </w:rPr>
+        <w:t>algunos</w:t>
+      </w:r>
+      <w:commentRangeEnd w:id="11"/>
+      <w:r>
+        <w:rPr>
+          <w:rStyle w:val="Refdecomentario"/>
+        </w:rPr>
+        <w:commentReference w:id="11"/>
+      </w:r>
+      <w:commentRangeEnd w:id="10"/>
+      <w:r>
+        <w:rPr>
+          <w:rStyle w:val="Refdecomentario"/>
+        </w:rPr>
+        <w:commentReference w:id="10"/>
       </w:r>
     </w:p>
     <w:p>
@@ -2754,7 +2893,7 @@
           <w:rFonts w:eastAsiaTheme="minorHAnsi"/>
         </w:rPr>
       </w:pPr>
-      <w:bookmarkStart w:id="4" w:name="_Toc126077299"/>
+      <w:bookmarkStart w:id="12" w:name="_Toc126077299"/>
       <w:r>
         <w:rPr>
           <w:rStyle w:val="Ttulo2Car"/>
@@ -2763,7 +2902,7 @@
         <w:lastRenderedPageBreak/>
         <w:t>Descripción del Proyecto y Entregables.</w:t>
       </w:r>
-      <w:bookmarkEnd w:id="4"/>
+      <w:bookmarkEnd w:id="12"/>
     </w:p>
     <w:p>
       <w:pPr>
@@ -2779,7 +2918,51 @@
           <w:rFonts w:cs="Arial"/>
           <w:szCs w:val="24"/>
         </w:rPr>
-        <w:t>La evolución de la tecnología y la visión de la mejora continua es un punto importante para tomar en cuenta que en nuestros tiempos nada es estático, es por eso que hoy la Secretaria de Finanzas y Tesorería General del Estado de Nuevo León, a través de la Coordinación de Gestión de Información  busca automatizar algunos de sus procesos, dentro de los cuales se encuentra la “Distribución de Participaciones Municipales”, proceso en el cual hoy en día se requiere tener mayor eficiencia en el manejo de la información, así como del correcto cálculo de las mismas, con el objeto de entregar a los municipios en tiempo y conforme a la norma los recursos que emanan de dicho proceso, el cual se desarrolla con la participación de diferentes áreas de esta secretaria; hoy este proceso en mención toma relevancia y se convierte en un  objetivo para mejorar e impulsar nuevas estrategias para tener ventajas competitivas al momento de generar información con el fin de lograr valor gubernamental.</w:t>
+        <w:t xml:space="preserve">La evolución de la tecnología y la visión de la mejora continua es un punto importante para tomar en cuenta que en nuestros tiempos nada es estático, es por eso que hoy la Secretaria de Finanzas y Tesorería General del Estado de Nuevo León, a través de la Coordinación de Gestión de Información  busca automatizar algunos de sus </w:t>
+      </w:r>
+      <w:commentRangeStart w:id="13"/>
+      <w:r>
+        <w:rPr>
+          <w:rFonts w:cs="Arial"/>
+          <w:szCs w:val="24"/>
+        </w:rPr>
+        <w:t>procesos</w:t>
+      </w:r>
+      <w:commentRangeEnd w:id="13"/>
+      <w:r>
+        <w:rPr>
+          <w:rStyle w:val="Refdecomentario"/>
+        </w:rPr>
+        <w:commentReference w:id="13"/>
+      </w:r>
+      <w:r>
+        <w:rPr>
+          <w:rFonts w:cs="Arial"/>
+          <w:szCs w:val="24"/>
+        </w:rPr>
+        <w:t xml:space="preserve">, </w:t>
+      </w:r>
+      <w:commentRangeStart w:id="14"/>
+      <w:r>
+        <w:rPr>
+          <w:rFonts w:cs="Arial"/>
+          <w:szCs w:val="24"/>
+        </w:rPr>
+        <w:t>dentro de los cuales se encuentra la “Distribución de Participaciones Municipales”, proceso en el cual hoy en día se requiere tener mayor eficiencia en el manejo de la información, así como del correcto cálculo de las mismas, con el objeto de entregar a los municipios en tiempo y conforme a la norma los recursos que emanan de dicho proceso</w:t>
+      </w:r>
+      <w:commentRangeEnd w:id="14"/>
+      <w:r>
+        <w:rPr>
+          <w:rStyle w:val="Refdecomentario"/>
+        </w:rPr>
+        <w:commentReference w:id="14"/>
+      </w:r>
+      <w:r>
+        <w:rPr>
+          <w:rFonts w:cs="Arial"/>
+          <w:szCs w:val="24"/>
+        </w:rPr>
+        <w:t>, el cual se desarrolla con la participación de diferentes áreas de esta secretaria; hoy este proceso en mención toma relevancia y se convierte en un  objetivo para mejorar e impulsar nuevas estrategias para tener ventajas competitivas al momento de generar información con el fin de lograr valor gubernamental.</w:t>
       </w:r>
     </w:p>
     <w:p>
@@ -2997,18 +3180,18 @@
       <w:r>
         <w:br w:type="page"/>
       </w:r>
-      <w:bookmarkStart w:id="5" w:name="_Toc105602239"/>
+      <w:bookmarkStart w:id="15" w:name="_Toc105602239"/>
     </w:p>
     <w:p>
       <w:pPr>
         <w:pStyle w:val="Ttulo2"/>
       </w:pPr>
-      <w:bookmarkStart w:id="6" w:name="_Toc126077301"/>
+      <w:bookmarkStart w:id="16" w:name="_Toc126077301"/>
       <w:r>
         <w:lastRenderedPageBreak/>
         <w:t>REQUERIMIENTO</w:t>
       </w:r>
-      <w:bookmarkEnd w:id="6"/>
+      <w:bookmarkEnd w:id="16"/>
     </w:p>
     <w:p>
       <w:pPr>
@@ -3249,11 +3432,11 @@
       <w:pPr>
         <w:pStyle w:val="Ttulo2"/>
       </w:pPr>
-      <w:bookmarkStart w:id="7" w:name="_Toc126077304"/>
+      <w:bookmarkStart w:id="17" w:name="_Toc126077304"/>
       <w:r>
         <w:t>Objetivos generales</w:t>
       </w:r>
-      <w:bookmarkEnd w:id="7"/>
+      <w:bookmarkEnd w:id="17"/>
     </w:p>
     <w:p>
       <w:pPr>
@@ -3276,7 +3459,73 @@
           <w:rFonts w:cs="Arial"/>
           <w:szCs w:val="24"/>
         </w:rPr>
-        <w:t>El objetivo principal del presente proyecto es el desarrollo de la Plataforma de Distribución de Recursos a Municipios y Entidades, misma que permitirá cumplir con los requerimientos de acuerdo a los procesos que cada área involucrada realice en el procesamiento de la información que le compete de acuerdo al flujo indicado en el diagrama del proceso y a saber las áreas involucradas serían Coordinación Hacendaria, Dirección de Presupuesto y Control Presupuestal, Dirección de Atención a Municipios y Organismos Paraestatales, Dirección de Administración Financiera, y un Fideicomiso.</w:t>
+        <w:t xml:space="preserve">El objetivo principal del presente proyecto es el desarrollo de la Plataforma de Distribución de Recursos a Municipios y Entidades, misma que permitirá cumplir con los requerimientos de acuerdo a los procesos que cada área </w:t>
+      </w:r>
+      <w:commentRangeStart w:id="18"/>
+      <w:r>
+        <w:rPr>
+          <w:rFonts w:cs="Arial"/>
+          <w:szCs w:val="24"/>
+        </w:rPr>
+        <w:t>involucrada</w:t>
+      </w:r>
+      <w:commentRangeEnd w:id="18"/>
+      <w:r>
+        <w:rPr>
+          <w:rStyle w:val="Refdecomentario"/>
+        </w:rPr>
+        <w:commentReference w:id="18"/>
+      </w:r>
+      <w:r>
+        <w:rPr>
+          <w:rFonts w:cs="Arial"/>
+          <w:szCs w:val="24"/>
+        </w:rPr>
+        <w:t xml:space="preserve"> realice en el procesamiento de la información que le compete de acuerdo al flujo indicado </w:t>
+      </w:r>
+      <w:commentRangeStart w:id="19"/>
+      <w:r>
+        <w:rPr>
+          <w:rFonts w:cs="Arial"/>
+          <w:szCs w:val="24"/>
+        </w:rPr>
+        <w:t xml:space="preserve">en el </w:t>
+      </w:r>
+      <w:commentRangeEnd w:id="19"/>
+      <w:r>
+        <w:rPr>
+          <w:rStyle w:val="Refdecomentario"/>
+        </w:rPr>
+        <w:commentReference w:id="19"/>
+      </w:r>
+      <w:r>
+        <w:rPr>
+          <w:rFonts w:cs="Arial"/>
+          <w:szCs w:val="24"/>
+        </w:rPr>
+        <w:t xml:space="preserve">diagrama del proceso </w:t>
+      </w:r>
+      <w:commentRangeStart w:id="20"/>
+      <w:r>
+        <w:rPr>
+          <w:rFonts w:cs="Arial"/>
+          <w:szCs w:val="24"/>
+        </w:rPr>
+        <w:t>y a saber las áreas involucradas serían Coordinación Hacendaria, Dirección de Presupuesto y Control Presupuestal, Dirección de Atención a Municipios y Organismos Paraestatales, Dirección de Administración Financiera, y un Fideicomiso</w:t>
+      </w:r>
+      <w:commentRangeEnd w:id="20"/>
+      <w:r>
+        <w:rPr>
+          <w:rStyle w:val="Refdecomentario"/>
+        </w:rPr>
+        <w:commentReference w:id="20"/>
+      </w:r>
+      <w:r>
+        <w:rPr>
+          <w:rFonts w:cs="Arial"/>
+          <w:szCs w:val="24"/>
+        </w:rPr>
+        <w:t>.</w:t>
       </w:r>
     </w:p>
     <w:p>
@@ -3288,6 +3537,7 @@
           <w:szCs w:val="24"/>
         </w:rPr>
       </w:pPr>
+      <w:commentRangeStart w:id="21"/>
       <w:proofErr w:type="spellStart"/>
       <w:r>
         <w:rPr>
@@ -3302,7 +3552,21 @@
           <w:rFonts w:cs="Arial"/>
           <w:szCs w:val="24"/>
         </w:rPr>
-        <w:t xml:space="preserve"> la gobernabilidad y los tiempos de atención a los diversos procesos administrativos transversales dependientes de sus plataformas de información, sumándole un enfoque para la implementación de la mejora continua.</w:t>
+        <w:t xml:space="preserve"> </w:t>
+      </w:r>
+      <w:commentRangeEnd w:id="21"/>
+      <w:r>
+        <w:rPr>
+          <w:rStyle w:val="Refdecomentario"/>
+        </w:rPr>
+        <w:commentReference w:id="21"/>
+      </w:r>
+      <w:r>
+        <w:rPr>
+          <w:rFonts w:cs="Arial"/>
+          <w:szCs w:val="24"/>
+        </w:rPr>
+        <w:t>la gobernabilidad y los tiempos de atención a los diversos procesos administrativos transversales dependientes de sus plataformas de información, sumándole un enfoque para la implementación de la mejora continua.</w:t>
       </w:r>
     </w:p>
     <w:p>
@@ -3316,12 +3580,12 @@
       <w:pPr>
         <w:pStyle w:val="Ttulo2"/>
       </w:pPr>
-      <w:bookmarkStart w:id="8" w:name="_Toc126077305"/>
+      <w:bookmarkStart w:id="22" w:name="_Toc126077305"/>
       <w:r>
         <w:lastRenderedPageBreak/>
         <w:t>Objetivos específicos</w:t>
       </w:r>
-      <w:bookmarkEnd w:id="8"/>
+      <w:bookmarkEnd w:id="22"/>
       <w:r>
         <w:cr/>
       </w:r>
@@ -3357,6 +3621,7 @@
         </w:rPr>
         <w:t xml:space="preserve">- </w:t>
       </w:r>
+      <w:commentRangeStart w:id="23"/>
       <w:proofErr w:type="spellStart"/>
       <w:r>
         <w:rPr>
@@ -3369,7 +3634,20 @@
         <w:rPr>
           <w:lang w:val="es-MX"/>
         </w:rPr>
-        <w:t xml:space="preserve"> la distribución de las participaciones municipales a través del uso de software, automatizando dentro de lo posible las operaciones realizadas manualmente</w:t>
+        <w:t xml:space="preserve"> </w:t>
+      </w:r>
+      <w:commentRangeEnd w:id="23"/>
+      <w:r>
+        <w:rPr>
+          <w:rStyle w:val="Refdecomentario"/>
+        </w:rPr>
+        <w:commentReference w:id="23"/>
+      </w:r>
+      <w:r>
+        <w:rPr>
+          <w:lang w:val="es-MX"/>
+        </w:rPr>
+        <w:t>la distribución de las participaciones municipales a través del uso de software, automatizando dentro de lo posible las operaciones realizadas manualmente</w:t>
       </w:r>
     </w:p>
     <w:p>
@@ -3446,11 +3724,11 @@
       <w:pPr>
         <w:pStyle w:val="Ttulo2"/>
       </w:pPr>
-      <w:bookmarkStart w:id="9" w:name="_Toc126077306"/>
+      <w:bookmarkStart w:id="24" w:name="_Toc126077306"/>
       <w:r>
         <w:t>Premisas y restricciones.</w:t>
       </w:r>
-      <w:bookmarkEnd w:id="9"/>
+      <w:bookmarkEnd w:id="24"/>
     </w:p>
     <w:p>
       <w:pPr>
@@ -3495,12 +3773,27 @@
           <w:szCs w:val="24"/>
         </w:rPr>
       </w:pPr>
+      <w:commentRangeStart w:id="25"/>
       <w:r>
         <w:rPr>
           <w:rFonts w:cs="Arial"/>
           <w:szCs w:val="24"/>
         </w:rPr>
-        <w:t>Participación activa del usuario final durante el desarrollo del software, entrevistas mostrando los entregables funcionales y prototipos. Una vez concluida la implementación, se capacitará por medio de una guía práctica el uso del sistema.</w:t>
+        <w:t>Participación</w:t>
+      </w:r>
+      <w:commentRangeEnd w:id="25"/>
+      <w:r>
+        <w:rPr>
+          <w:rStyle w:val="Refdecomentario"/>
+        </w:rPr>
+        <w:commentReference w:id="25"/>
+      </w:r>
+      <w:r>
+        <w:rPr>
+          <w:rFonts w:cs="Arial"/>
+          <w:szCs w:val="24"/>
+        </w:rPr>
+        <w:t xml:space="preserve"> activa del usuario final durante el desarrollo del software, entrevistas mostrando los entregables funcionales y prototipos. Una vez concluida la implementación, se capacitará por medio de una guía práctica el uso del sistema.</w:t>
       </w:r>
     </w:p>
     <w:p>
@@ -3521,12 +3814,12 @@
       <w:pPr>
         <w:pStyle w:val="Ttulo2"/>
       </w:pPr>
-      <w:bookmarkStart w:id="10" w:name="_Toc126077307"/>
+      <w:bookmarkStart w:id="26" w:name="_Toc126077307"/>
       <w:r>
         <w:lastRenderedPageBreak/>
         <w:t>Riesgos iniciales de alto nivel</w:t>
       </w:r>
-      <w:bookmarkEnd w:id="10"/>
+      <w:bookmarkEnd w:id="26"/>
     </w:p>
     <w:p>
       <w:r>
@@ -3538,22 +3831,16 @@
       <w:pPr>
         <w:pStyle w:val="Ttulo2"/>
       </w:pPr>
-      <w:bookmarkStart w:id="11" w:name="_Toc126077308"/>
+      <w:bookmarkStart w:id="27" w:name="_Toc126077308"/>
       <w:r>
         <w:rPr>
           <w:highlight w:val="yellow"/>
         </w:rPr>
-        <w:t>Cronograma de hito</w:t>
-      </w:r>
-      <w:bookmarkStart w:id="12" w:name="_GoBack"/>
-      <w:bookmarkEnd w:id="12"/>
-      <w:r>
-        <w:rPr>
-          <w:highlight w:val="yellow"/>
-        </w:rPr>
-        <w:t>s principales</w:t>
-      </w:r>
-      <w:bookmarkEnd w:id="11"/>
+        <w:t>Cronograma de hitos principales</w:t>
+      </w:r>
+      <w:bookmarkStart w:id="28" w:name="_GoBack"/>
+      <w:bookmarkEnd w:id="27"/>
+      <w:bookmarkEnd w:id="28"/>
     </w:p>
     <w:p>
       <w:pPr>
@@ -4163,18 +4450,7 @@
                 <w:szCs w:val="16"/>
                 <w:lang w:val="es-MX" w:eastAsia="es-MX"/>
               </w:rPr>
-              <w:t>30/</w:t>
-            </w:r>
-            <w:r>
-              <w:rPr>
-                <w:rFonts w:cs="Arial"/>
-                <w:b/>
-                <w:color w:val="FFFFFF"/>
-                <w:sz w:val="16"/>
-                <w:szCs w:val="16"/>
-                <w:lang w:val="es-MX" w:eastAsia="es-MX"/>
-              </w:rPr>
-              <w:t>1</w:t>
+              <w:t>30/1</w:t>
             </w:r>
             <w:r>
               <w:rPr>
@@ -5963,7 +6239,7 @@
           <w:rFonts w:cs="Arial"/>
         </w:rPr>
       </w:pPr>
-      <w:bookmarkStart w:id="13" w:name="_Toc126077309"/>
+      <w:bookmarkStart w:id="29" w:name="_Toc126077309"/>
       <w:r>
         <w:rPr>
           <w:rFonts w:cs="Arial"/>
@@ -5971,7 +6247,7 @@
         <w:lastRenderedPageBreak/>
         <w:t>Lista de interesados</w:t>
       </w:r>
-      <w:bookmarkEnd w:id="13"/>
+      <w:bookmarkEnd w:id="29"/>
     </w:p>
     <w:p>
       <w:pPr>
@@ -8296,7 +8572,7 @@
           <w:rFonts w:cs="Arial"/>
         </w:rPr>
       </w:pPr>
-      <w:bookmarkStart w:id="14" w:name="_Toc126077310"/>
+      <w:bookmarkStart w:id="30" w:name="_Toc126077310"/>
       <w:r>
         <w:rPr>
           <w:rFonts w:cs="Arial"/>
@@ -8309,7 +8585,7 @@
         </w:rPr>
         <w:t>.</w:t>
       </w:r>
-      <w:bookmarkEnd w:id="14"/>
+      <w:bookmarkEnd w:id="30"/>
     </w:p>
     <w:p>
       <w:pPr>
@@ -8527,7 +8803,7 @@
           <w:rFonts w:cs="Arial"/>
         </w:rPr>
       </w:pPr>
-      <w:bookmarkStart w:id="15" w:name="_Toc126077311"/>
+      <w:bookmarkStart w:id="31" w:name="_Toc126077311"/>
       <w:r>
         <w:rPr>
           <w:rFonts w:cs="Arial"/>
@@ -8535,7 +8811,7 @@
         <w:lastRenderedPageBreak/>
         <w:t>Nivel de autoridad</w:t>
       </w:r>
-      <w:bookmarkEnd w:id="15"/>
+      <w:bookmarkEnd w:id="31"/>
     </w:p>
     <w:p>
       <w:pPr>
@@ -8763,17 +9039,17 @@
           <w:rFonts w:cs="Arial"/>
         </w:rPr>
       </w:pPr>
-      <w:bookmarkStart w:id="16" w:name="_Toc105602240"/>
-      <w:bookmarkStart w:id="17" w:name="_Toc126077312"/>
-      <w:bookmarkEnd w:id="5"/>
+      <w:bookmarkStart w:id="32" w:name="_Toc105602240"/>
+      <w:bookmarkStart w:id="33" w:name="_Toc126077312"/>
+      <w:bookmarkEnd w:id="15"/>
       <w:r>
         <w:rPr>
           <w:rFonts w:cs="Arial"/>
         </w:rPr>
         <w:t>Equipo INAP</w:t>
       </w:r>
-      <w:bookmarkEnd w:id="16"/>
-      <w:bookmarkEnd w:id="17"/>
+      <w:bookmarkEnd w:id="32"/>
+      <w:bookmarkEnd w:id="33"/>
     </w:p>
     <w:p>
       <w:pPr>
@@ -9279,13 +9555,13 @@
           <w:lang w:val="es-MX"/>
         </w:rPr>
       </w:pPr>
-      <w:bookmarkStart w:id="18" w:name="_Toc105602242"/>
-      <w:bookmarkStart w:id="19" w:name="_Toc126077313"/>
+      <w:bookmarkStart w:id="34" w:name="_Toc105602242"/>
+      <w:bookmarkStart w:id="35" w:name="_Toc126077313"/>
       <w:r>
         <w:t>Aprobaciones</w:t>
       </w:r>
-      <w:bookmarkEnd w:id="18"/>
-      <w:bookmarkEnd w:id="19"/>
+      <w:bookmarkEnd w:id="34"/>
+      <w:bookmarkEnd w:id="35"/>
     </w:p>
     <w:p>
       <w:pPr>
@@ -9711,8 +9987,8 @@
       </w:r>
     </w:p>
     <w:sectPr>
-      <w:headerReference w:type="default" r:id="rId8"/>
-      <w:footerReference w:type="default" r:id="rId9"/>
+      <w:headerReference w:type="default" r:id="rId10"/>
+      <w:footerReference w:type="default" r:id="rId11"/>
       <w:pgSz w:w="12240" w:h="15840" w:code="1"/>
       <w:pgMar w:top="1417" w:right="1701" w:bottom="1417" w:left="1701" w:header="0" w:footer="708" w:gutter="0"/>
       <w:cols w:space="708"/>
@@ -9722,8 +9998,454 @@
 </w:document>
 </file>
 
+<file path=word/comments.xml><?xml version="1.0" encoding="utf-8"?>
+<w:comments xmlns:wpc="http://schemas.microsoft.com/office/word/2010/wordprocessingCanvas" xmlns:cx="http://schemas.microsoft.com/office/drawing/2014/chartex" xmlns:mc="http://schemas.openxmlformats.org/markup-compatibility/2006" xmlns:o="urn:schemas-microsoft-com:office:office" xmlns:r="http://schemas.openxmlformats.org/officeDocument/2006/relationships" xmlns:m="http://schemas.openxmlformats.org/officeDocument/2006/math" xmlns:v="urn:schemas-microsoft-com:vml" xmlns:wp14="http://schemas.microsoft.com/office/word/2010/wordprocessingDrawing" xmlns:wp="http://schemas.openxmlformats.org/drawingml/2006/wordprocessingDrawing" xmlns:w10="urn:schemas-microsoft-com:office:word" xmlns:w="http://schemas.openxmlformats.org/wordprocessingml/2006/main" xmlns:w14="http://schemas.microsoft.com/office/word/2010/wordml" xmlns:w15="http://schemas.microsoft.com/office/word/2012/wordml" xmlns:w16se="http://schemas.microsoft.com/office/word/2015/wordml/symex" xmlns:wpg="http://schemas.microsoft.com/office/word/2010/wordprocessingGroup" xmlns:wpi="http://schemas.microsoft.com/office/word/2010/wordprocessingInk" xmlns:wne="http://schemas.microsoft.com/office/word/2006/wordml" xmlns:wps="http://schemas.microsoft.com/office/word/2010/wordprocessingShape" mc:Ignorable="w14 w15 w16se wp14">
+  <w:comment w:id="2" w:author="INAP-QA" w:date="2023-02-13T17:10:00Z" w:initials="I">
+    <w:p>
+      <w:pPr>
+        <w:pStyle w:val="Textocomentario"/>
+      </w:pPr>
+      <w:r>
+        <w:rPr>
+          <w:rStyle w:val="Refdecomentario"/>
+        </w:rPr>
+        <w:annotationRef/>
+      </w:r>
+      <w:r>
+        <w:t xml:space="preserve">Pendientes fechas exactas </w:t>
+      </w:r>
+    </w:p>
+    <w:p>
+      <w:pPr>
+        <w:pStyle w:val="Textocomentario"/>
+      </w:pPr>
+      <w:r>
+        <w:t xml:space="preserve">Checar con el </w:t>
+      </w:r>
+      <w:proofErr w:type="spellStart"/>
+      <w:r>
+        <w:t>team</w:t>
+      </w:r>
+      <w:proofErr w:type="spellEnd"/>
+    </w:p>
+  </w:comment>
+  <w:comment w:id="5" w:author="INAP-QA" w:date="2023-02-13T12:24:00Z" w:initials="I">
+    <w:p>
+      <w:pPr>
+        <w:pStyle w:val="Textocomentario"/>
+      </w:pPr>
+      <w:r>
+        <w:rPr>
+          <w:rStyle w:val="Refdecomentario"/>
+        </w:rPr>
+        <w:annotationRef/>
+      </w:r>
+      <w:r>
+        <w:t xml:space="preserve">Agregar un punto seguido. </w:t>
+      </w:r>
+    </w:p>
+  </w:comment>
+  <w:comment w:id="6" w:author="INAP-QA" w:date="2023-02-13T12:26:00Z" w:initials="I">
+    <w:p>
+      <w:pPr>
+        <w:pStyle w:val="Textocomentario"/>
+      </w:pPr>
+      <w:r>
+        <w:rPr>
+          <w:rStyle w:val="Refdecomentario"/>
+        </w:rPr>
+        <w:annotationRef/>
+      </w:r>
+      <w:r>
+        <w:t xml:space="preserve">Coma se repite y dos veces en el mismo enunciado. </w:t>
+      </w:r>
+    </w:p>
+  </w:comment>
+  <w:comment w:id="7" w:author="INAP-QA" w:date="2023-02-13T12:28:00Z" w:initials="I">
+    <w:p>
+      <w:pPr>
+        <w:pStyle w:val="Textocomentario"/>
+      </w:pPr>
+      <w:r>
+        <w:rPr>
+          <w:rStyle w:val="Refdecomentario"/>
+        </w:rPr>
+        <w:annotationRef/>
+      </w:r>
+      <w:r>
+        <w:t xml:space="preserve">Está de más la y </w:t>
+      </w:r>
+    </w:p>
+  </w:comment>
+  <w:comment w:id="8" w:author="INAP-QA" w:date="2023-02-13T12:29:00Z" w:initials="I">
+    <w:p>
+      <w:pPr>
+        <w:pStyle w:val="Textocomentario"/>
+      </w:pPr>
+      <w:r>
+        <w:rPr>
+          <w:rStyle w:val="Refdecomentario"/>
+        </w:rPr>
+        <w:annotationRef/>
+      </w:r>
+      <w:r>
+        <w:t>Mayúscula De acuerdo a las variables…</w:t>
+      </w:r>
+    </w:p>
+  </w:comment>
+  <w:comment w:id="9" w:author="INAP-QA" w:date="2023-02-13T12:30:00Z" w:initials="I">
+    <w:p>
+      <w:pPr>
+        <w:pStyle w:val="Textocomentario"/>
+      </w:pPr>
+      <w:r>
+        <w:rPr>
+          <w:rStyle w:val="Refdecomentario"/>
+        </w:rPr>
+        <w:annotationRef/>
+      </w:r>
+      <w:r>
+        <w:t>Se relacionan con las siguientes temáticas: población, carencia Social ….</w:t>
+      </w:r>
+    </w:p>
+  </w:comment>
+  <w:comment w:id="11" w:author="INAP-QA" w:date="2023-02-13T12:32:00Z" w:initials="I">
+    <w:p>
+      <w:pPr>
+        <w:pStyle w:val="Textocomentario"/>
+      </w:pPr>
+      <w:r>
+        <w:rPr>
+          <w:rStyle w:val="Refdecomentario"/>
+        </w:rPr>
+        <w:annotationRef/>
+      </w:r>
+      <w:proofErr w:type="gramStart"/>
+      <w:r>
+        <w:t>Punto .</w:t>
+      </w:r>
+      <w:proofErr w:type="gramEnd"/>
+    </w:p>
+  </w:comment>
+  <w:comment w:id="10" w:author="INAP-QA" w:date="2023-02-13T16:18:00Z" w:initials="I">
+    <w:p>
+      <w:pPr>
+        <w:pStyle w:val="Textocomentario"/>
+      </w:pPr>
+      <w:r>
+        <w:rPr>
+          <w:rStyle w:val="Refdecomentario"/>
+        </w:rPr>
+        <w:annotationRef/>
+      </w:r>
+      <w:r>
+        <w:t>Entre otras</w:t>
+      </w:r>
+    </w:p>
+  </w:comment>
+  <w:comment w:id="13" w:author="INAP-QA" w:date="2023-02-13T16:45:00Z" w:initials="I">
+    <w:p>
+      <w:pPr>
+        <w:pStyle w:val="Textocomentario"/>
+      </w:pPr>
+      <w:r>
+        <w:rPr>
+          <w:rStyle w:val="Refdecomentario"/>
+        </w:rPr>
+        <w:annotationRef/>
+      </w:r>
+      <w:r>
+        <w:t xml:space="preserve">Agregar un punto y aparte esta toda la información en un mimo enunciado. </w:t>
+      </w:r>
+    </w:p>
+    <w:p>
+      <w:pPr>
+        <w:pStyle w:val="Textocomentario"/>
+      </w:pPr>
+    </w:p>
+  </w:comment>
+  <w:comment w:id="14" w:author="INAP-QA" w:date="2023-02-13T16:56:00Z" w:initials="I">
+    <w:p>
+      <w:pPr>
+        <w:pStyle w:val="Textocomentario"/>
+      </w:pPr>
+      <w:r>
+        <w:rPr>
+          <w:rStyle w:val="Refdecomentario"/>
+        </w:rPr>
+        <w:annotationRef/>
+      </w:r>
+      <w:r>
+        <w:t xml:space="preserve">De las cuales destaca la distribución de Participaciones Municipales, proceso del cual se requiere mayor eficacia en cálculo y la administración de la información. </w:t>
+      </w:r>
+    </w:p>
+    <w:p>
+      <w:pPr>
+        <w:pStyle w:val="Textocomentario"/>
+      </w:pPr>
+      <w:r>
+        <w:t>Logrando como objetivo principal entregar en tiempo y forma a los municipios los recursos que emanan dicho proceso.</w:t>
+      </w:r>
+    </w:p>
+  </w:comment>
+  <w:comment w:id="18" w:author="INAP-QA" w:date="2023-02-13T12:52:00Z" w:initials="I">
+    <w:p>
+      <w:pPr>
+        <w:pStyle w:val="Textocomentario"/>
+      </w:pPr>
+      <w:r>
+        <w:rPr>
+          <w:rStyle w:val="Refdecomentario"/>
+        </w:rPr>
+        <w:annotationRef/>
+      </w:r>
+      <w:r>
+        <w:t>,</w:t>
+      </w:r>
+    </w:p>
+  </w:comment>
+  <w:comment w:id="19" w:author="INAP-QA" w:date="2023-02-13T12:53:00Z" w:initials="I">
+    <w:p>
+      <w:pPr>
+        <w:pStyle w:val="Textocomentario"/>
+      </w:pPr>
+      <w:r>
+        <w:rPr>
+          <w:rStyle w:val="Refdecomentario"/>
+        </w:rPr>
+        <w:annotationRef/>
+      </w:r>
+      <w:r>
+        <w:t xml:space="preserve">Al diagrama de procesos y saber cuáles serán las áreas involucradas, por ejemplo, Coordinación Hacendaria, </w:t>
+      </w:r>
+      <w:proofErr w:type="spellStart"/>
+      <w:r>
+        <w:t>etc</w:t>
+      </w:r>
+      <w:proofErr w:type="spellEnd"/>
+      <w:r>
+        <w:t xml:space="preserve"> </w:t>
+      </w:r>
+    </w:p>
+  </w:comment>
+  <w:comment w:id="20" w:author="INAP-QA" w:date="2023-02-13T16:58:00Z" w:initials="I">
+    <w:p>
+      <w:pPr>
+        <w:pStyle w:val="Textocomentario"/>
+      </w:pPr>
+      <w:r>
+        <w:rPr>
+          <w:rStyle w:val="Refdecomentario"/>
+        </w:rPr>
+        <w:annotationRef/>
+      </w:r>
+      <w:r>
+        <w:t xml:space="preserve">Hay 4 y en el mismo enunciado </w:t>
+      </w:r>
+    </w:p>
+    <w:p>
+      <w:pPr>
+        <w:pStyle w:val="Textocomentario"/>
+      </w:pPr>
+    </w:p>
+    <w:p>
+      <w:pPr>
+        <w:pStyle w:val="Textocomentario"/>
+        <w:rPr>
+          <w:rFonts w:cs="Arial"/>
+          <w:szCs w:val="24"/>
+        </w:rPr>
+      </w:pPr>
+      <w:r>
+        <w:rPr>
+          <w:rFonts w:cs="Arial"/>
+          <w:szCs w:val="24"/>
+        </w:rPr>
+        <w:t>y a saber</w:t>
+      </w:r>
+      <w:r>
+        <w:rPr>
+          <w:rFonts w:cs="Arial"/>
+          <w:szCs w:val="24"/>
+        </w:rPr>
+        <w:t xml:space="preserve"> qué </w:t>
+      </w:r>
+      <w:r>
+        <w:rPr>
+          <w:rFonts w:cs="Arial"/>
+          <w:szCs w:val="24"/>
+        </w:rPr>
+        <w:t>áreas</w:t>
+      </w:r>
+      <w:r>
+        <w:rPr>
+          <w:rFonts w:cs="Arial"/>
+          <w:szCs w:val="24"/>
+        </w:rPr>
+        <w:t xml:space="preserve"> están</w:t>
+      </w:r>
+      <w:r>
+        <w:rPr>
+          <w:rFonts w:cs="Arial"/>
+          <w:szCs w:val="24"/>
+        </w:rPr>
+        <w:t xml:space="preserve"> involucradas</w:t>
+      </w:r>
+      <w:r>
+        <w:rPr>
+          <w:rFonts w:cs="Arial"/>
+          <w:szCs w:val="24"/>
+        </w:rPr>
+        <w:t xml:space="preserve"> estas </w:t>
+      </w:r>
+      <w:r>
+        <w:rPr>
+          <w:rFonts w:cs="Arial"/>
+          <w:szCs w:val="24"/>
+        </w:rPr>
+        <w:t>serían</w:t>
+      </w:r>
+      <w:r>
+        <w:rPr>
+          <w:rFonts w:cs="Arial"/>
+          <w:szCs w:val="24"/>
+        </w:rPr>
+        <w:t xml:space="preserve">: </w:t>
+      </w:r>
+      <w:r>
+        <w:rPr>
+          <w:rFonts w:cs="Arial"/>
+          <w:szCs w:val="24"/>
+        </w:rPr>
+        <w:t>Coordinación Hacendaria, Dirección de</w:t>
+      </w:r>
+      <w:r>
+        <w:rPr>
+          <w:rFonts w:cs="Arial"/>
+          <w:szCs w:val="24"/>
+        </w:rPr>
+        <w:t xml:space="preserve"> Presupuesto, </w:t>
+      </w:r>
+      <w:r>
+        <w:rPr>
+          <w:rFonts w:cs="Arial"/>
+          <w:szCs w:val="24"/>
+        </w:rPr>
+        <w:t>Control Presupuestal, Dirección de Atención a Municipios y Organismos Paraestatales,</w:t>
+      </w:r>
+      <w:r>
+        <w:rPr>
+          <w:rFonts w:cs="Arial"/>
+          <w:szCs w:val="24"/>
+        </w:rPr>
+        <w:t xml:space="preserve"> </w:t>
+      </w:r>
+      <w:r>
+        <w:rPr>
+          <w:rFonts w:cs="Arial"/>
+          <w:szCs w:val="24"/>
+        </w:rPr>
+        <w:t>Direcci</w:t>
+      </w:r>
+      <w:r>
+        <w:rPr>
+          <w:rFonts w:cs="Arial"/>
+          <w:szCs w:val="24"/>
+        </w:rPr>
+        <w:t>ón de Administración Financiera y Fideicomiso</w:t>
+      </w:r>
+    </w:p>
+    <w:p>
+      <w:pPr>
+        <w:pStyle w:val="Textocomentario"/>
+        <w:rPr>
+          <w:rFonts w:cs="Arial"/>
+          <w:szCs w:val="24"/>
+        </w:rPr>
+      </w:pPr>
+    </w:p>
+    <w:p>
+      <w:pPr>
+        <w:pStyle w:val="Textocomentario"/>
+      </w:pPr>
+    </w:p>
+    <w:p>
+      <w:pPr>
+        <w:pStyle w:val="Textocomentario"/>
+      </w:pPr>
+    </w:p>
+  </w:comment>
+  <w:comment w:id="21" w:author="INAP-QA" w:date="2023-02-13T12:59:00Z" w:initials="I">
+    <w:p>
+      <w:pPr>
+        <w:pStyle w:val="Textocomentario"/>
+      </w:pPr>
+      <w:r>
+        <w:rPr>
+          <w:rStyle w:val="Refdecomentario"/>
+        </w:rPr>
+        <w:annotationRef/>
+      </w:r>
+    </w:p>
+  </w:comment>
+  <w:comment w:id="23" w:author="INAP-QA" w:date="2023-02-13T13:02:00Z" w:initials="I">
+    <w:p>
+      <w:pPr>
+        <w:pStyle w:val="Textocomentario"/>
+      </w:pPr>
+      <w:r>
+        <w:rPr>
+          <w:rStyle w:val="Refdecomentario"/>
+        </w:rPr>
+        <w:annotationRef/>
+      </w:r>
+      <w:r>
+        <w:t>Mejorar la Distribución de las participaciones… ya que en el párrafo anterior se repite la misma palabra al principio.</w:t>
+      </w:r>
+    </w:p>
+  </w:comment>
+  <w:comment w:id="25" w:author="INAP-QA" w:date="2023-02-13T17:34:00Z" w:initials="I">
+    <w:p>
+      <w:pPr>
+        <w:pStyle w:val="Textocomentario"/>
+      </w:pPr>
+      <w:r>
+        <w:rPr>
+          <w:rStyle w:val="Refdecomentario"/>
+        </w:rPr>
+        <w:annotationRef/>
+      </w:r>
+      <w:r>
+        <w:t xml:space="preserve">Interacción </w:t>
+      </w:r>
+    </w:p>
+  </w:comment>
+</w:comments>
+</file>
+
+<file path=word/commentsExtended.xml><?xml version="1.0" encoding="utf-8"?>
+<w15:commentsEx xmlns:wpc="http://schemas.microsoft.com/office/word/2010/wordprocessingCanvas" xmlns:cx="http://schemas.microsoft.com/office/drawing/2014/chartex" xmlns:mc="http://schemas.openxmlformats.org/markup-compatibility/2006" xmlns:o="urn:schemas-microsoft-com:office:office" xmlns:r="http://schemas.openxmlformats.org/officeDocument/2006/relationships" xmlns:m="http://schemas.openxmlformats.org/officeDocument/2006/math" xmlns:v="urn:schemas-microsoft-com:vml" xmlns:wp14="http://schemas.microsoft.com/office/word/2010/wordprocessingDrawing" xmlns:wp="http://schemas.openxmlformats.org/drawingml/2006/wordprocessingDrawing" xmlns:w10="urn:schemas-microsoft-com:office:word" xmlns:w="http://schemas.openxmlformats.org/wordprocessingml/2006/main" xmlns:w14="http://schemas.microsoft.com/office/word/2010/wordml" xmlns:w15="http://schemas.microsoft.com/office/word/2012/wordml" xmlns:w16se="http://schemas.microsoft.com/office/word/2015/wordml/symex" xmlns:wpg="http://schemas.microsoft.com/office/word/2010/wordprocessingGroup" xmlns:wpi="http://schemas.microsoft.com/office/word/2010/wordprocessingInk" xmlns:wne="http://schemas.microsoft.com/office/word/2006/wordml" xmlns:wps="http://schemas.microsoft.com/office/word/2010/wordprocessingShape" mc:Ignorable="w14 w15 w16se wp14">
+  <w15:commentEx w15:paraId="02A8007F" w15:done="0"/>
+  <w15:commentEx w15:paraId="7B18E0FB" w15:done="0"/>
+  <w15:commentEx w15:paraId="047BFE97" w15:done="0"/>
+  <w15:commentEx w15:paraId="23E28EA5" w15:done="0"/>
+  <w15:commentEx w15:paraId="458714BA" w15:done="0"/>
+  <w15:commentEx w15:paraId="6A32F3AB" w15:done="0"/>
+  <w15:commentEx w15:paraId="3FBAC7A1" w15:done="0"/>
+  <w15:commentEx w15:paraId="7BEF47E3" w15:done="0"/>
+  <w15:commentEx w15:paraId="1E79AE8C" w15:done="0"/>
+  <w15:commentEx w15:paraId="75C34ED7" w15:done="0"/>
+  <w15:commentEx w15:paraId="38D639D0" w15:done="0"/>
+  <w15:commentEx w15:paraId="0698BB1C" w15:done="0"/>
+  <w15:commentEx w15:paraId="55B845D6" w15:done="0"/>
+  <w15:commentEx w15:paraId="4C2194D5" w15:done="0"/>
+  <w15:commentEx w15:paraId="2D28141A" w15:done="0"/>
+  <w15:commentEx w15:paraId="73889AF6" w15:done="0"/>
+</w15:commentsEx>
+</file>
+
 <file path=word/endnotes.xml><?xml version="1.0" encoding="utf-8"?>
-<w:endnotes xmlns:wpc="http://schemas.microsoft.com/office/word/2010/wordprocessingCanvas" xmlns:cx="http://schemas.microsoft.com/office/drawing/2014/chartex" xmlns:cx1="http://schemas.microsoft.com/office/drawing/2015/9/8/chartex" xmlns:mc="http://schemas.openxmlformats.org/markup-compatibility/2006" xmlns:o="urn:schemas-microsoft-com:office:office" xmlns:r="http://schemas.openxmlformats.org/officeDocument/2006/relationships" xmlns:m="http://schemas.openxmlformats.org/officeDocument/2006/math" xmlns:v="urn:schemas-microsoft-com:vml" xmlns:wp14="http://schemas.microsoft.com/office/word/2010/wordprocessingDrawing" xmlns:wp="http://schemas.openxmlformats.org/drawingml/2006/wordprocessingDrawing" xmlns:w10="urn:schemas-microsoft-com:office:word" xmlns:w="http://schemas.openxmlformats.org/wordprocessingml/2006/main" xmlns:w14="http://schemas.microsoft.com/office/word/2010/wordml" xmlns:w15="http://schemas.microsoft.com/office/word/2012/wordml" xmlns:w16se="http://schemas.microsoft.com/office/word/2015/wordml/symex" xmlns:wpg="http://schemas.microsoft.com/office/word/2010/wordprocessingGroup" xmlns:wpi="http://schemas.microsoft.com/office/word/2010/wordprocessingInk" xmlns:wne="http://schemas.microsoft.com/office/word/2006/wordml" xmlns:wps="http://schemas.microsoft.com/office/word/2010/wordprocessingShape" mc:Ignorable="w14 w15 w16se wp14">
+<w:endnotes xmlns:wpc="http://schemas.microsoft.com/office/word/2010/wordprocessingCanvas" xmlns:cx="http://schemas.microsoft.com/office/drawing/2014/chartex" xmlns:mc="http://schemas.openxmlformats.org/markup-compatibility/2006" xmlns:o="urn:schemas-microsoft-com:office:office" xmlns:r="http://schemas.openxmlformats.org/officeDocument/2006/relationships" xmlns:m="http://schemas.openxmlformats.org/officeDocument/2006/math" xmlns:v="urn:schemas-microsoft-com:vml" xmlns:wp14="http://schemas.microsoft.com/office/word/2010/wordprocessingDrawing" xmlns:wp="http://schemas.openxmlformats.org/drawingml/2006/wordprocessingDrawing" xmlns:w10="urn:schemas-microsoft-com:office:word" xmlns:w="http://schemas.openxmlformats.org/wordprocessingml/2006/main" xmlns:w14="http://schemas.microsoft.com/office/word/2010/wordml" xmlns:w15="http://schemas.microsoft.com/office/word/2012/wordml" xmlns:w16se="http://schemas.microsoft.com/office/word/2015/wordml/symex" xmlns:wpg="http://schemas.microsoft.com/office/word/2010/wordprocessingGroup" xmlns:wpi="http://schemas.microsoft.com/office/word/2010/wordprocessingInk" xmlns:wne="http://schemas.microsoft.com/office/word/2006/wordml" xmlns:wps="http://schemas.microsoft.com/office/word/2010/wordprocessingShape" mc:Ignorable="w14 w15 w16se wp14">
   <w:endnote w:type="separator" w:id="-1">
     <w:p>
       <w:pPr>
@@ -9748,7 +10470,7 @@
 </file>
 
 <file path=word/footer1.xml><?xml version="1.0" encoding="utf-8"?>
-<w:ftr xmlns:wpc="http://schemas.microsoft.com/office/word/2010/wordprocessingCanvas" xmlns:cx="http://schemas.microsoft.com/office/drawing/2014/chartex" xmlns:cx1="http://schemas.microsoft.com/office/drawing/2015/9/8/chartex" xmlns:mc="http://schemas.openxmlformats.org/markup-compatibility/2006" xmlns:o="urn:schemas-microsoft-com:office:office" xmlns:r="http://schemas.openxmlformats.org/officeDocument/2006/relationships" xmlns:m="http://schemas.openxmlformats.org/officeDocument/2006/math" xmlns:v="urn:schemas-microsoft-com:vml" xmlns:wp14="http://schemas.microsoft.com/office/word/2010/wordprocessingDrawing" xmlns:wp="http://schemas.openxmlformats.org/drawingml/2006/wordprocessingDrawing" xmlns:w10="urn:schemas-microsoft-com:office:word" xmlns:w="http://schemas.openxmlformats.org/wordprocessingml/2006/main" xmlns:w14="http://schemas.microsoft.com/office/word/2010/wordml" xmlns:w15="http://schemas.microsoft.com/office/word/2012/wordml" xmlns:w16se="http://schemas.microsoft.com/office/word/2015/wordml/symex" xmlns:wpg="http://schemas.microsoft.com/office/word/2010/wordprocessingGroup" xmlns:wpi="http://schemas.microsoft.com/office/word/2010/wordprocessingInk" xmlns:wne="http://schemas.microsoft.com/office/word/2006/wordml" xmlns:wps="http://schemas.microsoft.com/office/word/2010/wordprocessingShape" mc:Ignorable="w14 w15 w16se wp14">
+<w:ftr xmlns:wpc="http://schemas.microsoft.com/office/word/2010/wordprocessingCanvas" xmlns:cx="http://schemas.microsoft.com/office/drawing/2014/chartex" xmlns:mc="http://schemas.openxmlformats.org/markup-compatibility/2006" xmlns:o="urn:schemas-microsoft-com:office:office" xmlns:r="http://schemas.openxmlformats.org/officeDocument/2006/relationships" xmlns:m="http://schemas.openxmlformats.org/officeDocument/2006/math" xmlns:v="urn:schemas-microsoft-com:vml" xmlns:wp14="http://schemas.microsoft.com/office/word/2010/wordprocessingDrawing" xmlns:wp="http://schemas.openxmlformats.org/drawingml/2006/wordprocessingDrawing" xmlns:w10="urn:schemas-microsoft-com:office:word" xmlns:w="http://schemas.openxmlformats.org/wordprocessingml/2006/main" xmlns:w14="http://schemas.microsoft.com/office/word/2010/wordml" xmlns:w15="http://schemas.microsoft.com/office/word/2012/wordml" xmlns:w16se="http://schemas.microsoft.com/office/word/2015/wordml/symex" xmlns:wpg="http://schemas.microsoft.com/office/word/2010/wordprocessingGroup" xmlns:wpi="http://schemas.microsoft.com/office/word/2010/wordprocessingInk" xmlns:wne="http://schemas.microsoft.com/office/word/2006/wordml" xmlns:wps="http://schemas.microsoft.com/office/word/2010/wordprocessingShape" mc:Ignorable="w14 w15 w16se wp14">
   <w:sdt>
     <w:sdtPr>
       <w:rPr>
@@ -9760,7 +10482,6 @@
         <w:docPartUnique/>
       </w:docPartObj>
     </w:sdtPr>
-    <w:sdtEndPr/>
     <w:sdtContent>
       <w:sdt>
         <w:sdtPr>
@@ -9773,7 +10494,6 @@
             <w:docPartUnique/>
           </w:docPartObj>
         </w:sdtPr>
-        <w:sdtEndPr/>
         <w:sdtContent>
           <w:p>
             <w:pPr>
@@ -9846,7 +10566,7 @@
                 <w:sz w:val="18"/>
                 <w:szCs w:val="18"/>
               </w:rPr>
-              <w:t>8</w:t>
+              <w:t>12</w:t>
             </w:r>
             <w:r>
               <w:rPr>
@@ -9931,7 +10651,7 @@
 </file>
 
 <file path=word/footnotes.xml><?xml version="1.0" encoding="utf-8"?>
-<w:footnotes xmlns:wpc="http://schemas.microsoft.com/office/word/2010/wordprocessingCanvas" xmlns:cx="http://schemas.microsoft.com/office/drawing/2014/chartex" xmlns:cx1="http://schemas.microsoft.com/office/drawing/2015/9/8/chartex" xmlns:mc="http://schemas.openxmlformats.org/markup-compatibility/2006" xmlns:o="urn:schemas-microsoft-com:office:office" xmlns:r="http://schemas.openxmlformats.org/officeDocument/2006/relationships" xmlns:m="http://schemas.openxmlformats.org/officeDocument/2006/math" xmlns:v="urn:schemas-microsoft-com:vml" xmlns:wp14="http://schemas.microsoft.com/office/word/2010/wordprocessingDrawing" xmlns:wp="http://schemas.openxmlformats.org/drawingml/2006/wordprocessingDrawing" xmlns:w10="urn:schemas-microsoft-com:office:word" xmlns:w="http://schemas.openxmlformats.org/wordprocessingml/2006/main" xmlns:w14="http://schemas.microsoft.com/office/word/2010/wordml" xmlns:w15="http://schemas.microsoft.com/office/word/2012/wordml" xmlns:w16se="http://schemas.microsoft.com/office/word/2015/wordml/symex" xmlns:wpg="http://schemas.microsoft.com/office/word/2010/wordprocessingGroup" xmlns:wpi="http://schemas.microsoft.com/office/word/2010/wordprocessingInk" xmlns:wne="http://schemas.microsoft.com/office/word/2006/wordml" xmlns:wps="http://schemas.microsoft.com/office/word/2010/wordprocessingShape" mc:Ignorable="w14 w15 w16se wp14">
+<w:footnotes xmlns:wpc="http://schemas.microsoft.com/office/word/2010/wordprocessingCanvas" xmlns:cx="http://schemas.microsoft.com/office/drawing/2014/chartex" xmlns:mc="http://schemas.openxmlformats.org/markup-compatibility/2006" xmlns:o="urn:schemas-microsoft-com:office:office" xmlns:r="http://schemas.openxmlformats.org/officeDocument/2006/relationships" xmlns:m="http://schemas.openxmlformats.org/officeDocument/2006/math" xmlns:v="urn:schemas-microsoft-com:vml" xmlns:wp14="http://schemas.microsoft.com/office/word/2010/wordprocessingDrawing" xmlns:wp="http://schemas.openxmlformats.org/drawingml/2006/wordprocessingDrawing" xmlns:w10="urn:schemas-microsoft-com:office:word" xmlns:w="http://schemas.openxmlformats.org/wordprocessingml/2006/main" xmlns:w14="http://schemas.microsoft.com/office/word/2010/wordml" xmlns:w15="http://schemas.microsoft.com/office/word/2012/wordml" xmlns:w16se="http://schemas.microsoft.com/office/word/2015/wordml/symex" xmlns:wpg="http://schemas.microsoft.com/office/word/2010/wordprocessingGroup" xmlns:wpi="http://schemas.microsoft.com/office/word/2010/wordprocessingInk" xmlns:wne="http://schemas.microsoft.com/office/word/2006/wordml" xmlns:wps="http://schemas.microsoft.com/office/word/2010/wordprocessingShape" mc:Ignorable="w14 w15 w16se wp14">
   <w:footnote w:type="separator" w:id="-1">
     <w:p>
       <w:pPr>
@@ -9956,7 +10676,7 @@
 </file>
 
 <file path=word/header1.xml><?xml version="1.0" encoding="utf-8"?>
-<w:hdr xmlns:wpc="http://schemas.microsoft.com/office/word/2010/wordprocessingCanvas" xmlns:cx="http://schemas.microsoft.com/office/drawing/2014/chartex" xmlns:cx1="http://schemas.microsoft.com/office/drawing/2015/9/8/chartex" xmlns:mc="http://schemas.openxmlformats.org/markup-compatibility/2006" xmlns:o="urn:schemas-microsoft-com:office:office" xmlns:r="http://schemas.openxmlformats.org/officeDocument/2006/relationships" xmlns:m="http://schemas.openxmlformats.org/officeDocument/2006/math" xmlns:v="urn:schemas-microsoft-com:vml" xmlns:wp14="http://schemas.microsoft.com/office/word/2010/wordprocessingDrawing" xmlns:wp="http://schemas.openxmlformats.org/drawingml/2006/wordprocessingDrawing" xmlns:w10="urn:schemas-microsoft-com:office:word" xmlns:w="http://schemas.openxmlformats.org/wordprocessingml/2006/main" xmlns:w14="http://schemas.microsoft.com/office/word/2010/wordml" xmlns:w15="http://schemas.microsoft.com/office/word/2012/wordml" xmlns:w16se="http://schemas.microsoft.com/office/word/2015/wordml/symex" xmlns:wpg="http://schemas.microsoft.com/office/word/2010/wordprocessingGroup" xmlns:wpi="http://schemas.microsoft.com/office/word/2010/wordprocessingInk" xmlns:wne="http://schemas.microsoft.com/office/word/2006/wordml" xmlns:wps="http://schemas.microsoft.com/office/word/2010/wordprocessingShape" mc:Ignorable="w14 w15 w16se wp14">
+<w:hdr xmlns:wpc="http://schemas.microsoft.com/office/word/2010/wordprocessingCanvas" xmlns:cx="http://schemas.microsoft.com/office/drawing/2014/chartex" xmlns:mc="http://schemas.openxmlformats.org/markup-compatibility/2006" xmlns:o="urn:schemas-microsoft-com:office:office" xmlns:r="http://schemas.openxmlformats.org/officeDocument/2006/relationships" xmlns:m="http://schemas.openxmlformats.org/officeDocument/2006/math" xmlns:v="urn:schemas-microsoft-com:vml" xmlns:wp14="http://schemas.microsoft.com/office/word/2010/wordprocessingDrawing" xmlns:wp="http://schemas.openxmlformats.org/drawingml/2006/wordprocessingDrawing" xmlns:w10="urn:schemas-microsoft-com:office:word" xmlns:w="http://schemas.openxmlformats.org/wordprocessingml/2006/main" xmlns:w14="http://schemas.microsoft.com/office/word/2010/wordml" xmlns:w15="http://schemas.microsoft.com/office/word/2012/wordml" xmlns:w16se="http://schemas.microsoft.com/office/word/2015/wordml/symex" xmlns:wpg="http://schemas.microsoft.com/office/word/2010/wordprocessingGroup" xmlns:wpi="http://schemas.microsoft.com/office/word/2010/wordprocessingInk" xmlns:wne="http://schemas.microsoft.com/office/word/2006/wordml" xmlns:wps="http://schemas.microsoft.com/office/word/2010/wordprocessingShape" mc:Ignorable="w14 w15 w16se wp14">
   <w:tbl>
     <w:tblPr>
       <w:tblStyle w:val="Tablaconcuadrcula"/>
@@ -9995,7 +10715,7 @@
               <w:lang w:val="es-MX" w:eastAsia="es-MX"/>
             </w:rPr>
             <w:drawing>
-              <wp:anchor distT="0" distB="0" distL="114300" distR="114300" simplePos="0" relativeHeight="251669504" behindDoc="1" locked="0" layoutInCell="1" allowOverlap="1" wp14:anchorId="72E8E91C" wp14:editId="6C43BD72">
+              <wp:anchor distT="0" distB="0" distL="114300" distR="114300" simplePos="0" relativeHeight="251669504" behindDoc="1" locked="0" layoutInCell="1" allowOverlap="1" wp14:anchorId="3A5EE8C7" wp14:editId="6614F7A7">
                 <wp:simplePos x="0" y="0"/>
                 <wp:positionH relativeFrom="column">
                   <wp:posOffset>-1905</wp:posOffset>
@@ -10105,7 +10825,7 @@
               <w:lang w:val="es-MX" w:eastAsia="es-MX"/>
             </w:rPr>
             <w:drawing>
-              <wp:anchor distT="0" distB="0" distL="114300" distR="114300" simplePos="0" relativeHeight="251670528" behindDoc="0" locked="0" layoutInCell="1" allowOverlap="1" wp14:anchorId="7DC7BC5D" wp14:editId="72924906">
+              <wp:anchor distT="0" distB="0" distL="114300" distR="114300" simplePos="0" relativeHeight="251670528" behindDoc="0" locked="0" layoutInCell="1" allowOverlap="1" wp14:anchorId="4D6DA7F2" wp14:editId="02D0C66F">
                 <wp:simplePos x="0" y="0"/>
                 <wp:positionH relativeFrom="margin">
                   <wp:posOffset>-189865</wp:posOffset>
@@ -10180,7 +10900,7 @@
 </file>
 
 <file path=word/numbering.xml><?xml version="1.0" encoding="utf-8"?>
-<w:numbering xmlns:wpc="http://schemas.microsoft.com/office/word/2010/wordprocessingCanvas" xmlns:cx="http://schemas.microsoft.com/office/drawing/2014/chartex" xmlns:cx1="http://schemas.microsoft.com/office/drawing/2015/9/8/chartex" xmlns:mc="http://schemas.openxmlformats.org/markup-compatibility/2006" xmlns:o="urn:schemas-microsoft-com:office:office" xmlns:r="http://schemas.openxmlformats.org/officeDocument/2006/relationships" xmlns:m="http://schemas.openxmlformats.org/officeDocument/2006/math" xmlns:v="urn:schemas-microsoft-com:vml" xmlns:wp14="http://schemas.microsoft.com/office/word/2010/wordprocessingDrawing" xmlns:wp="http://schemas.openxmlformats.org/drawingml/2006/wordprocessingDrawing" xmlns:w10="urn:schemas-microsoft-com:office:word" xmlns:w="http://schemas.openxmlformats.org/wordprocessingml/2006/main" xmlns:w14="http://schemas.microsoft.com/office/word/2010/wordml" xmlns:w15="http://schemas.microsoft.com/office/word/2012/wordml" xmlns:w16se="http://schemas.microsoft.com/office/word/2015/wordml/symex" xmlns:wpg="http://schemas.microsoft.com/office/word/2010/wordprocessingGroup" xmlns:wpi="http://schemas.microsoft.com/office/word/2010/wordprocessingInk" xmlns:wne="http://schemas.microsoft.com/office/word/2006/wordml" xmlns:wps="http://schemas.microsoft.com/office/word/2010/wordprocessingShape" mc:Ignorable="w14 w15 w16se wp14">
+<w:numbering xmlns:wpc="http://schemas.microsoft.com/office/word/2010/wordprocessingCanvas" xmlns:cx="http://schemas.microsoft.com/office/drawing/2014/chartex" xmlns:mc="http://schemas.openxmlformats.org/markup-compatibility/2006" xmlns:o="urn:schemas-microsoft-com:office:office" xmlns:r="http://schemas.openxmlformats.org/officeDocument/2006/relationships" xmlns:m="http://schemas.openxmlformats.org/officeDocument/2006/math" xmlns:v="urn:schemas-microsoft-com:vml" xmlns:wp14="http://schemas.microsoft.com/office/word/2010/wordprocessingDrawing" xmlns:wp="http://schemas.openxmlformats.org/drawingml/2006/wordprocessingDrawing" xmlns:w10="urn:schemas-microsoft-com:office:word" xmlns:w="http://schemas.openxmlformats.org/wordprocessingml/2006/main" xmlns:w14="http://schemas.microsoft.com/office/word/2010/wordml" xmlns:w15="http://schemas.microsoft.com/office/word/2012/wordml" xmlns:w16se="http://schemas.microsoft.com/office/word/2015/wordml/symex" xmlns:wpg="http://schemas.microsoft.com/office/word/2010/wordprocessingGroup" xmlns:wpi="http://schemas.microsoft.com/office/word/2010/wordprocessingInk" xmlns:wne="http://schemas.microsoft.com/office/word/2006/wordml" xmlns:wps="http://schemas.microsoft.com/office/word/2010/wordprocessingShape" mc:Ignorable="w14 w15 w16se wp14">
   <w:abstractNum w:abstractNumId="0" w15:restartNumberingAfterBreak="0">
     <w:nsid w:val="01513368"/>
     <w:multiLevelType w:val="multilevel"/>
@@ -12375,6 +13095,14 @@
     <w:abstractNumId w:val="6"/>
   </w:num>
 </w:numbering>
+</file>
+
+<file path=word/people.xml><?xml version="1.0" encoding="utf-8"?>
+<w15:people xmlns:wpc="http://schemas.microsoft.com/office/word/2010/wordprocessingCanvas" xmlns:cx="http://schemas.microsoft.com/office/drawing/2014/chartex" xmlns:mc="http://schemas.openxmlformats.org/markup-compatibility/2006" xmlns:o="urn:schemas-microsoft-com:office:office" xmlns:r="http://schemas.openxmlformats.org/officeDocument/2006/relationships" xmlns:m="http://schemas.openxmlformats.org/officeDocument/2006/math" xmlns:v="urn:schemas-microsoft-com:vml" xmlns:wp14="http://schemas.microsoft.com/office/word/2010/wordprocessingDrawing" xmlns:wp="http://schemas.openxmlformats.org/drawingml/2006/wordprocessingDrawing" xmlns:w10="urn:schemas-microsoft-com:office:word" xmlns:w="http://schemas.openxmlformats.org/wordprocessingml/2006/main" xmlns:w14="http://schemas.microsoft.com/office/word/2010/wordml" xmlns:w15="http://schemas.microsoft.com/office/word/2012/wordml" xmlns:w16se="http://schemas.microsoft.com/office/word/2015/wordml/symex" xmlns:wpg="http://schemas.microsoft.com/office/word/2010/wordprocessingGroup" xmlns:wpi="http://schemas.microsoft.com/office/word/2010/wordprocessingInk" xmlns:wne="http://schemas.microsoft.com/office/word/2006/wordml" xmlns:wps="http://schemas.microsoft.com/office/word/2010/wordprocessingShape" mc:Ignorable="w14 w15 w16se wp14">
+  <w15:person w15:author="INAP-QA">
+    <w15:presenceInfo w15:providerId="Windows Live" w15:userId="9ae1c0a492cadcaf"/>
+  </w15:person>
+</w15:people>
 </file>
 
 <file path=word/styles.xml><?xml version="1.0" encoding="utf-8"?>
@@ -12849,6 +13577,7 @@
   <w:style w:type="character" w:default="1" w:styleId="Fuentedeprrafopredeter">
     <w:name w:val="Default Paragraph Font"/>
     <w:uiPriority w:val="1"/>
+    <w:semiHidden/>
     <w:unhideWhenUsed/>
   </w:style>
   <w:style w:type="table" w:default="1" w:styleId="Tablanormal">
@@ -13186,6 +13915,76 @@
       <w:lang w:val="es-MX"/>
     </w:rPr>
   </w:style>
+  <w:style w:type="character" w:styleId="Refdecomentario">
+    <w:name w:val="annotation reference"/>
+    <w:basedOn w:val="Fuentedeprrafopredeter"/>
+    <w:uiPriority w:val="99"/>
+    <w:semiHidden/>
+    <w:unhideWhenUsed/>
+    <w:rsid w:val="009C77CE"/>
+    <w:rPr>
+      <w:sz w:val="16"/>
+      <w:szCs w:val="16"/>
+    </w:rPr>
+  </w:style>
+  <w:style w:type="paragraph" w:styleId="Textocomentario">
+    <w:name w:val="annotation text"/>
+    <w:basedOn w:val="Normal"/>
+    <w:link w:val="TextocomentarioCar"/>
+    <w:uiPriority w:val="99"/>
+    <w:semiHidden/>
+    <w:unhideWhenUsed/>
+    <w:rsid w:val="009C77CE"/>
+    <w:pPr>
+      <w:spacing w:line="240" w:lineRule="auto"/>
+    </w:pPr>
+    <w:rPr>
+      <w:sz w:val="20"/>
+      <w:szCs w:val="20"/>
+    </w:rPr>
+  </w:style>
+  <w:style w:type="character" w:customStyle="1" w:styleId="TextocomentarioCar">
+    <w:name w:val="Texto comentario Car"/>
+    <w:basedOn w:val="Fuentedeprrafopredeter"/>
+    <w:link w:val="Textocomentario"/>
+    <w:uiPriority w:val="99"/>
+    <w:semiHidden/>
+    <w:rsid w:val="009C77CE"/>
+    <w:rPr>
+      <w:rFonts w:ascii="Arial" w:hAnsi="Arial"/>
+      <w:sz w:val="20"/>
+      <w:szCs w:val="20"/>
+    </w:rPr>
+  </w:style>
+  <w:style w:type="paragraph" w:styleId="Asuntodelcomentario">
+    <w:name w:val="annotation subject"/>
+    <w:basedOn w:val="Textocomentario"/>
+    <w:next w:val="Textocomentario"/>
+    <w:link w:val="AsuntodelcomentarioCar"/>
+    <w:uiPriority w:val="99"/>
+    <w:semiHidden/>
+    <w:unhideWhenUsed/>
+    <w:rsid w:val="009C77CE"/>
+    <w:rPr>
+      <w:b/>
+      <w:bCs/>
+    </w:rPr>
+  </w:style>
+  <w:style w:type="character" w:customStyle="1" w:styleId="AsuntodelcomentarioCar">
+    <w:name w:val="Asunto del comentario Car"/>
+    <w:basedOn w:val="TextocomentarioCar"/>
+    <w:link w:val="Asuntodelcomentario"/>
+    <w:uiPriority w:val="99"/>
+    <w:semiHidden/>
+    <w:rsid w:val="009C77CE"/>
+    <w:rPr>
+      <w:rFonts w:ascii="Arial" w:hAnsi="Arial"/>
+      <w:b/>
+      <w:bCs/>
+      <w:sz w:val="20"/>
+      <w:szCs w:val="20"/>
+    </w:rPr>
+  </w:style>
 </w:styles>
 </file>
 
@@ -13455,7 +14254,7 @@
 </file>
 
 <file path=customXml/itemProps1.xml><?xml version="1.0" encoding="utf-8"?>
-<ds:datastoreItem xmlns:ds="http://schemas.openxmlformats.org/officeDocument/2006/customXml" ds:itemID="{7796EB14-CA87-4AC8-8399-15B503812CA7}">
+<ds:datastoreItem xmlns:ds="http://schemas.openxmlformats.org/officeDocument/2006/customXml" ds:itemID="{1298BF26-306C-4A58-829D-9F7E08E73E65}">
   <ds:schemaRefs>
     <ds:schemaRef ds:uri="http://schemas.openxmlformats.org/officeDocument/2006/bibliography"/>
   </ds:schemaRefs>

</xml_diff>

<commit_message>
Se agrego una nueva guía rápida
</commit_message>
<xml_diff>
--- a/PDRMYE/ENTREGABLES/2_Acta constitutiva del Proyecto.docx
+++ b/PDRMYE/ENTREGABLES/2_Acta constitutiva del Proyecto.docx
@@ -1,6 +1,6 @@
 
 <file path=word/document.xml><?xml version="1.0" encoding="utf-8"?>
-<w:document xmlns:wpc="http://schemas.microsoft.com/office/word/2010/wordprocessingCanvas" xmlns:cx="http://schemas.microsoft.com/office/drawing/2014/chartex" xmlns:mc="http://schemas.openxmlformats.org/markup-compatibility/2006" xmlns:o="urn:schemas-microsoft-com:office:office" xmlns:r="http://schemas.openxmlformats.org/officeDocument/2006/relationships" xmlns:m="http://schemas.openxmlformats.org/officeDocument/2006/math" xmlns:v="urn:schemas-microsoft-com:vml" xmlns:wp14="http://schemas.microsoft.com/office/word/2010/wordprocessingDrawing" xmlns:wp="http://schemas.openxmlformats.org/drawingml/2006/wordprocessingDrawing" xmlns:w10="urn:schemas-microsoft-com:office:word" xmlns:w="http://schemas.openxmlformats.org/wordprocessingml/2006/main" xmlns:w14="http://schemas.microsoft.com/office/word/2010/wordml" xmlns:w15="http://schemas.microsoft.com/office/word/2012/wordml" xmlns:w16se="http://schemas.microsoft.com/office/word/2015/wordml/symex" xmlns:wpg="http://schemas.microsoft.com/office/word/2010/wordprocessingGroup" xmlns:wpi="http://schemas.microsoft.com/office/word/2010/wordprocessingInk" xmlns:wne="http://schemas.microsoft.com/office/word/2006/wordml" xmlns:wps="http://schemas.microsoft.com/office/word/2010/wordprocessingShape" mc:Ignorable="w14 w15 w16se wp14">
+<w:document xmlns:wpc="http://schemas.microsoft.com/office/word/2010/wordprocessingCanvas" xmlns:cx="http://schemas.microsoft.com/office/drawing/2014/chartex" xmlns:cx1="http://schemas.microsoft.com/office/drawing/2015/9/8/chartex" xmlns:mc="http://schemas.openxmlformats.org/markup-compatibility/2006" xmlns:o="urn:schemas-microsoft-com:office:office" xmlns:r="http://schemas.openxmlformats.org/officeDocument/2006/relationships" xmlns:m="http://schemas.openxmlformats.org/officeDocument/2006/math" xmlns:v="urn:schemas-microsoft-com:vml" xmlns:wp14="http://schemas.microsoft.com/office/word/2010/wordprocessingDrawing" xmlns:wp="http://schemas.openxmlformats.org/drawingml/2006/wordprocessingDrawing" xmlns:w10="urn:schemas-microsoft-com:office:word" xmlns:w="http://schemas.openxmlformats.org/wordprocessingml/2006/main" xmlns:w14="http://schemas.microsoft.com/office/word/2010/wordml" xmlns:w15="http://schemas.microsoft.com/office/word/2012/wordml" xmlns:w16se="http://schemas.microsoft.com/office/word/2015/wordml/symex" xmlns:wpg="http://schemas.microsoft.com/office/word/2010/wordprocessingGroup" xmlns:wpi="http://schemas.microsoft.com/office/word/2010/wordprocessingInk" xmlns:wne="http://schemas.microsoft.com/office/word/2006/wordml" xmlns:wps="http://schemas.microsoft.com/office/word/2010/wordprocessingShape" mc:Ignorable="w14 w15 w16se wp14">
   <w:body>
     <w:p>
       <w:pPr>
@@ -2040,7 +2040,21 @@
               <w:rPr>
                 <w:lang w:val="es-ES_tradnl" w:eastAsia="ar-SA"/>
               </w:rPr>
-              <w:t>Secretaria de Fiananzas y Tesorería General del Estado de Nuevo León</w:t>
+              <w:t xml:space="preserve">Secretaria de </w:t>
+            </w:r>
+            <w:proofErr w:type="spellStart"/>
+            <w:r>
+              <w:rPr>
+                <w:lang w:val="es-ES_tradnl" w:eastAsia="ar-SA"/>
+              </w:rPr>
+              <w:t>Fiananzas</w:t>
+            </w:r>
+            <w:proofErr w:type="spellEnd"/>
+            <w:r>
+              <w:rPr>
+                <w:lang w:val="es-ES_tradnl" w:eastAsia="ar-SA"/>
+              </w:rPr>
+              <w:t xml:space="preserve"> y Tesorería General del Estado de Nuevo León</w:t>
             </w:r>
           </w:p>
         </w:tc>
@@ -2150,6 +2164,12 @@
                 <w:lang w:val="es-ES_tradnl" w:eastAsia="ar-SA"/>
               </w:rPr>
             </w:pPr>
+            <w:r>
+              <w:rPr>
+                <w:lang w:val="es-ES_tradnl" w:eastAsia="ar-SA"/>
+              </w:rPr>
+              <w:t>11/05/2023</w:t>
+            </w:r>
           </w:p>
         </w:tc>
       </w:tr>
@@ -2164,20 +2184,12 @@
                 <w:lang w:val="es-ES_tradnl" w:eastAsia="ar-SA"/>
               </w:rPr>
             </w:pPr>
-            <w:commentRangeStart w:id="2"/>
             <w:r>
               <w:rPr>
                 <w:lang w:val="es-ES_tradnl" w:eastAsia="ar-SA"/>
               </w:rPr>
               <w:t>Período del proyecto</w:t>
             </w:r>
-            <w:commentRangeEnd w:id="2"/>
-            <w:r>
-              <w:rPr>
-                <w:rStyle w:val="Refdecomentario"/>
-              </w:rPr>
-              <w:commentReference w:id="2"/>
-            </w:r>
           </w:p>
         </w:tc>
         <w:tc>
@@ -2190,12 +2202,24 @@
                 <w:lang w:val="es-ES_tradnl" w:eastAsia="ar-SA"/>
               </w:rPr>
             </w:pPr>
+            <w:r>
+              <w:rPr>
+                <w:lang w:val="es-ES_tradnl" w:eastAsia="ar-SA"/>
+              </w:rPr>
+              <w:t>11/05/2023-</w:t>
+            </w:r>
+            <w:r>
+              <w:rPr>
+                <w:lang w:val="es-ES_tradnl" w:eastAsia="ar-SA"/>
+              </w:rPr>
+              <w:t>31/03/2023</w:t>
+            </w:r>
           </w:p>
         </w:tc>
       </w:tr>
     </w:tbl>
     <w:p>
-      <w:bookmarkStart w:id="3" w:name="_Toc126077297"/>
+      <w:bookmarkStart w:id="2" w:name="_Toc126077297"/>
     </w:p>
     <w:p>
       <w:pPr>
@@ -2204,7 +2228,7 @@
       <w:r>
         <w:t>Patrocinador / Patrocinadores</w:t>
       </w:r>
-      <w:bookmarkEnd w:id="3"/>
+      <w:bookmarkEnd w:id="2"/>
     </w:p>
     <w:tbl>
       <w:tblPr>
@@ -2471,11 +2495,11 @@
       <w:pPr>
         <w:pStyle w:val="Ttulo2"/>
       </w:pPr>
-      <w:bookmarkStart w:id="4" w:name="_Toc126077298"/>
+      <w:bookmarkStart w:id="3" w:name="_Toc126077298"/>
       <w:r>
         <w:t>Propósito y Justificación del Proyecto</w:t>
       </w:r>
-      <w:bookmarkEnd w:id="4"/>
+      <w:bookmarkEnd w:id="3"/>
     </w:p>
     <w:p>
       <w:pPr>
@@ -2544,29 +2568,21 @@
           <w:rFonts w:cs="Arial"/>
           <w:szCs w:val="24"/>
         </w:rPr>
-        <w:t xml:space="preserve">de las participaciones </w:t>
-      </w:r>
-      <w:commentRangeStart w:id="5"/>
+        <w:t>de las participaciones municipales</w:t>
+      </w:r>
       <w:r>
         <w:rPr>
           <w:rFonts w:cs="Arial"/>
           <w:szCs w:val="24"/>
         </w:rPr>
-        <w:t>municipales</w:t>
-      </w:r>
-      <w:commentRangeEnd w:id="5"/>
-      <w:r>
-        <w:rPr>
-          <w:rStyle w:val="Refdecomentario"/>
-        </w:rPr>
-        <w:commentReference w:id="5"/>
+        <w:t>. P</w:t>
       </w:r>
       <w:r>
         <w:rPr>
           <w:rFonts w:cs="Arial"/>
           <w:szCs w:val="24"/>
         </w:rPr>
-        <w:t xml:space="preserve"> permitiendo que estas áreas mejoren sus servicios a través de las funcionalidades de un sistema desarrollado a la medida </w:t>
+        <w:t xml:space="preserve">ermitiendo que estas áreas mejoren sus servicios a través de las funcionalidades de un sistema desarrollado a la medida </w:t>
       </w:r>
       <w:r>
         <w:rPr>
@@ -2594,60 +2610,29 @@
           <w:rFonts w:cs="Arial"/>
           <w:szCs w:val="24"/>
         </w:rPr>
-        <w:t xml:space="preserve">brindarles un mejor servicio a los municipios </w:t>
-      </w:r>
-      <w:commentRangeStart w:id="6"/>
+        <w:t xml:space="preserve">brindarles un </w:t>
+      </w:r>
       <w:r>
         <w:rPr>
           <w:rFonts w:cs="Arial"/>
           <w:szCs w:val="24"/>
         </w:rPr>
-        <w:t>y</w:t>
-      </w:r>
-      <w:commentRangeEnd w:id="6"/>
-      <w:r>
-        <w:rPr>
-          <w:rStyle w:val="Refdecomentario"/>
-        </w:rPr>
-        <w:commentReference w:id="6"/>
+        <w:t xml:space="preserve">mejor servicio a los municipios, </w:t>
       </w:r>
       <w:r>
         <w:rPr>
           <w:rFonts w:cs="Arial"/>
           <w:szCs w:val="24"/>
         </w:rPr>
-        <w:t xml:space="preserve"> con los procesos correctos </w:t>
-      </w:r>
-      <w:commentRangeStart w:id="7"/>
+        <w:t>con los procesos correctos adaptándose a las normas para tener un buen control de la información y de los cálculos necesarios</w:t>
+      </w:r>
       <w:r>
         <w:rPr>
           <w:rFonts w:cs="Arial"/>
           <w:szCs w:val="24"/>
         </w:rPr>
-        <w:t>y</w:t>
-      </w:r>
-      <w:commentRangeEnd w:id="7"/>
-      <w:r>
-        <w:rPr>
-          <w:rStyle w:val="Refdecomentario"/>
-        </w:rPr>
-        <w:commentReference w:id="7"/>
-      </w:r>
-      <w:r>
-        <w:rPr>
-          <w:rFonts w:cs="Arial"/>
-          <w:szCs w:val="24"/>
-        </w:rPr>
-        <w:t xml:space="preserve"> adaptándose a las normas para tener un buen control de la información y de los cálculos necesarios</w:t>
-      </w:r>
-      <w:r>
-        <w:rPr>
-          <w:rFonts w:cs="Arial"/>
-          <w:szCs w:val="24"/>
-        </w:rPr>
         <w:t xml:space="preserve"> para una correcta distribución de los recursos</w:t>
       </w:r>
-      <w:commentRangeStart w:id="8"/>
       <w:r>
         <w:rPr>
           <w:rFonts w:cs="Arial"/>
@@ -2661,14 +2646,7 @@
           <w:szCs w:val="24"/>
           <w:lang w:val="es-ES_tradnl" w:eastAsia="ar-SA"/>
         </w:rPr>
-        <w:t>a</w:t>
-      </w:r>
-      <w:commentRangeEnd w:id="8"/>
-      <w:r>
-        <w:rPr>
-          <w:rStyle w:val="Refdecomentario"/>
-        </w:rPr>
-        <w:commentReference w:id="8"/>
+        <w:t>Ac</w:t>
       </w:r>
       <w:r>
         <w:rPr>
@@ -2676,7 +2654,7 @@
           <w:szCs w:val="24"/>
           <w:lang w:val="es-ES_tradnl" w:eastAsia="ar-SA"/>
         </w:rPr>
-        <w:t xml:space="preserve">corde a </w:t>
+        <w:t xml:space="preserve">orde a </w:t>
       </w:r>
       <w:r>
         <w:rPr>
@@ -2708,23 +2686,15 @@
           <w:szCs w:val="24"/>
           <w:lang w:val="es-ES_tradnl" w:eastAsia="ar-SA"/>
         </w:rPr>
-        <w:t xml:space="preserve">que se </w:t>
-      </w:r>
-      <w:commentRangeStart w:id="9"/>
+        <w:t>que se relacionan con</w:t>
+      </w:r>
       <w:r>
         <w:rPr>
           <w:rFonts w:cs="Arial"/>
           <w:szCs w:val="24"/>
           <w:lang w:val="es-ES_tradnl" w:eastAsia="ar-SA"/>
         </w:rPr>
-        <w:t>relacionan</w:t>
-      </w:r>
-      <w:commentRangeEnd w:id="9"/>
-      <w:r>
-        <w:rPr>
-          <w:rStyle w:val="Refdecomentario"/>
-        </w:rPr>
-        <w:commentReference w:id="9"/>
+        <w:t xml:space="preserve"> las siguientes temáticas: población, carencia social,</w:t>
       </w:r>
       <w:r>
         <w:rPr>
@@ -2732,39 +2702,23 @@
           <w:szCs w:val="24"/>
           <w:lang w:val="es-ES_tradnl" w:eastAsia="ar-SA"/>
         </w:rPr>
-        <w:t xml:space="preserve"> con temáticas como la población, la carencia social, la recaudación de impuestos, </w:t>
-      </w:r>
-      <w:commentRangeStart w:id="10"/>
+        <w:t xml:space="preserve"> recaudación de impuestos, por mencionar </w:t>
+      </w:r>
       <w:r>
         <w:rPr>
           <w:rFonts w:cs="Arial"/>
           <w:szCs w:val="24"/>
           <w:lang w:val="es-ES_tradnl" w:eastAsia="ar-SA"/>
         </w:rPr>
-        <w:t xml:space="preserve">por mencionar </w:t>
-      </w:r>
-      <w:commentRangeStart w:id="11"/>
+        <w:t>entre otras</w:t>
+      </w:r>
       <w:r>
         <w:rPr>
           <w:rFonts w:cs="Arial"/>
           <w:szCs w:val="24"/>
           <w:lang w:val="es-ES_tradnl" w:eastAsia="ar-SA"/>
         </w:rPr>
-        <w:t>algunos</w:t>
-      </w:r>
-      <w:commentRangeEnd w:id="11"/>
-      <w:r>
-        <w:rPr>
-          <w:rStyle w:val="Refdecomentario"/>
-        </w:rPr>
-        <w:commentReference w:id="11"/>
-      </w:r>
-      <w:commentRangeEnd w:id="10"/>
-      <w:r>
-        <w:rPr>
-          <w:rStyle w:val="Refdecomentario"/>
-        </w:rPr>
-        <w:commentReference w:id="10"/>
+        <w:t>.</w:t>
       </w:r>
     </w:p>
     <w:p>
@@ -2893,7 +2847,7 @@
           <w:rFonts w:eastAsiaTheme="minorHAnsi"/>
         </w:rPr>
       </w:pPr>
-      <w:bookmarkStart w:id="12" w:name="_Toc126077299"/>
+      <w:bookmarkStart w:id="4" w:name="_Toc126077299"/>
       <w:r>
         <w:rPr>
           <w:rStyle w:val="Ttulo2Car"/>
@@ -2902,7 +2856,7 @@
         <w:lastRenderedPageBreak/>
         <w:t>Descripción del Proyecto y Entregables.</w:t>
       </w:r>
-      <w:bookmarkEnd w:id="12"/>
+      <w:bookmarkEnd w:id="4"/>
     </w:p>
     <w:p>
       <w:pPr>
@@ -2918,51 +2872,156 @@
           <w:rFonts w:cs="Arial"/>
           <w:szCs w:val="24"/>
         </w:rPr>
-        <w:t xml:space="preserve">La evolución de la tecnología y la visión de la mejora continua es un punto importante para tomar en cuenta que en nuestros tiempos nada es estático, es por eso que hoy la Secretaria de Finanzas y Tesorería General del Estado de Nuevo León, a través de la Coordinación de Gestión de Información  busca automatizar algunos de sus </w:t>
-      </w:r>
-      <w:commentRangeStart w:id="13"/>
+        <w:t xml:space="preserve">La evolución de la tecnología y la visión de la mejora continua es un punto importante para tomar en cuenta que en nuestros tiempos nada es estático, es por eso que hoy la Secretaria de Finanzas y Tesorería General del Estado de Nuevo León, a través de la Coordinación de Gestión de </w:t>
+      </w:r>
+      <w:proofErr w:type="gramStart"/>
       <w:r>
         <w:rPr>
           <w:rFonts w:cs="Arial"/>
           <w:szCs w:val="24"/>
         </w:rPr>
-        <w:t>procesos</w:t>
-      </w:r>
-      <w:commentRangeEnd w:id="13"/>
-      <w:r>
-        <w:rPr>
-          <w:rStyle w:val="Refdecomentario"/>
-        </w:rPr>
-        <w:commentReference w:id="13"/>
-      </w:r>
+        <w:t>Información  busca</w:t>
+      </w:r>
+      <w:proofErr w:type="gramEnd"/>
       <w:r>
         <w:rPr>
           <w:rFonts w:cs="Arial"/>
           <w:szCs w:val="24"/>
         </w:rPr>
-        <w:t xml:space="preserve">, </w:t>
-      </w:r>
-      <w:commentRangeStart w:id="14"/>
+        <w:t xml:space="preserve"> automatizar algunos de sus procesos</w:t>
+      </w:r>
       <w:r>
         <w:rPr>
           <w:rFonts w:cs="Arial"/>
           <w:szCs w:val="24"/>
         </w:rPr>
-        <w:t>dentro de los cuales se encuentra la “Distribución de Participaciones Municipales”, proceso en el cual hoy en día se requiere tener mayor eficiencia en el manejo de la información, así como del correcto cálculo de las mismas, con el objeto de entregar a los municipios en tiempo y conforme a la norma los recursos que emanan de dicho proceso</w:t>
-      </w:r>
-      <w:commentRangeEnd w:id="14"/>
-      <w:r>
-        <w:rPr>
-          <w:rStyle w:val="Refdecomentario"/>
-        </w:rPr>
-        <w:commentReference w:id="14"/>
+        <w:t>. D</w:t>
       </w:r>
       <w:r>
         <w:rPr>
           <w:rFonts w:cs="Arial"/>
           <w:szCs w:val="24"/>
         </w:rPr>
-        <w:t>, el cual se desarrolla con la participación de diferentes áreas de esta secretaria; hoy este proceso en mención toma relevancia y se convierte en un  objetivo para mejorar e impulsar nuevas estrategias para tener ventajas competitivas al momento de generar información con el fin de lograr valor gubernamental.</w:t>
+        <w:t>e</w:t>
+      </w:r>
+      <w:r>
+        <w:rPr>
+          <w:rFonts w:cs="Arial"/>
+          <w:szCs w:val="24"/>
+        </w:rPr>
+        <w:t xml:space="preserve"> </w:t>
+      </w:r>
+      <w:r>
+        <w:rPr>
+          <w:rFonts w:cs="Arial"/>
+          <w:szCs w:val="24"/>
+        </w:rPr>
+        <w:t>las cuales destaca la d</w:t>
+      </w:r>
+      <w:r>
+        <w:rPr>
+          <w:rFonts w:cs="Arial"/>
+          <w:szCs w:val="24"/>
+        </w:rPr>
+        <w:t>istribución</w:t>
+      </w:r>
+      <w:r>
+        <w:rPr>
+          <w:rFonts w:cs="Arial"/>
+          <w:szCs w:val="24"/>
+        </w:rPr>
+        <w:t xml:space="preserve"> de Participaciones Municipales</w:t>
+      </w:r>
+      <w:r>
+        <w:rPr>
+          <w:rFonts w:cs="Arial"/>
+          <w:szCs w:val="24"/>
+        </w:rPr>
+        <w:t xml:space="preserve">, proceso </w:t>
+      </w:r>
+      <w:r>
+        <w:rPr>
+          <w:rFonts w:cs="Arial"/>
+          <w:szCs w:val="24"/>
+        </w:rPr>
+        <w:t xml:space="preserve">del se requiere </w:t>
+      </w:r>
+      <w:r>
+        <w:rPr>
+          <w:rFonts w:cs="Arial"/>
+          <w:szCs w:val="24"/>
+        </w:rPr>
+        <w:t xml:space="preserve">mayor </w:t>
+      </w:r>
+      <w:r>
+        <w:rPr>
+          <w:rFonts w:cs="Arial"/>
+          <w:szCs w:val="24"/>
+        </w:rPr>
+        <w:t>eficacia en el cálculo y la</w:t>
+      </w:r>
+      <w:r>
+        <w:rPr>
+          <w:rFonts w:cs="Arial"/>
+          <w:szCs w:val="24"/>
+        </w:rPr>
+        <w:t xml:space="preserve"> </w:t>
+      </w:r>
+      <w:r>
+        <w:rPr>
+          <w:rFonts w:cs="Arial"/>
+          <w:szCs w:val="24"/>
+        </w:rPr>
+        <w:t>administración de la información.</w:t>
+      </w:r>
+      <w:r>
+        <w:rPr>
+          <w:rFonts w:cs="Arial"/>
+          <w:szCs w:val="24"/>
+        </w:rPr>
+        <w:t xml:space="preserve"> </w:t>
+      </w:r>
+      <w:r>
+        <w:rPr>
+          <w:rFonts w:cs="Arial"/>
+          <w:szCs w:val="24"/>
+        </w:rPr>
+        <w:t>Logrando como objetivo principal</w:t>
+      </w:r>
+      <w:r>
+        <w:rPr>
+          <w:rFonts w:cs="Arial"/>
+          <w:szCs w:val="24"/>
+        </w:rPr>
+        <w:t xml:space="preserve"> entregar</w:t>
+      </w:r>
+      <w:r>
+        <w:rPr>
+          <w:rFonts w:cs="Arial"/>
+          <w:szCs w:val="24"/>
+        </w:rPr>
+        <w:t xml:space="preserve"> en tiempo y forma</w:t>
+      </w:r>
+      <w:r>
+        <w:rPr>
+          <w:rFonts w:cs="Arial"/>
+          <w:szCs w:val="24"/>
+        </w:rPr>
+        <w:t xml:space="preserve"> a los municipios los recursos que emanan de dicho proceso, el cual se desarrolla con la participación de diferentes áreas de esta secretaria; hoy este proceso en mención toma relevancia y se convierte en </w:t>
+      </w:r>
+      <w:r>
+        <w:rPr>
+          <w:rFonts w:cs="Arial"/>
+          <w:szCs w:val="24"/>
+        </w:rPr>
+        <w:t>un objetivo</w:t>
+      </w:r>
+      <w:r>
+        <w:rPr>
+          <w:rFonts w:cs="Arial"/>
+          <w:szCs w:val="24"/>
+        </w:rPr>
+        <w:t xml:space="preserve"> para mejorar e impulsar nuevas estrategias para tener ventajas competitivas al momento de generar información con el fin de lograr valor gubernamental.</w:t>
       </w:r>
     </w:p>
     <w:p>
@@ -2990,18 +3049,20 @@
         <w:tc>
           <w:tcPr>
             <w:tcW w:w="2547" w:type="dxa"/>
-            <w:shd w:val="clear" w:color="auto" w:fill="FBE4D5" w:themeFill="accent2" w:themeFillTint="33"/>
+            <w:shd w:val="clear" w:color="auto" w:fill="C00000"/>
           </w:tcPr>
           <w:p>
             <w:pPr>
               <w:spacing w:after="160" w:line="259" w:lineRule="auto"/>
               <w:rPr>
                 <w:b/>
+                <w:color w:val="FFFFFF" w:themeColor="background1"/>
               </w:rPr>
             </w:pPr>
             <w:r>
               <w:rPr>
                 <w:b/>
+                <w:color w:val="FFFFFF" w:themeColor="background1"/>
               </w:rPr>
               <w:t>Fase</w:t>
             </w:r>
@@ -3010,18 +3071,20 @@
         <w:tc>
           <w:tcPr>
             <w:tcW w:w="6281" w:type="dxa"/>
-            <w:shd w:val="clear" w:color="auto" w:fill="FBE4D5" w:themeFill="accent2" w:themeFillTint="33"/>
+            <w:shd w:val="clear" w:color="auto" w:fill="C00000"/>
           </w:tcPr>
           <w:p>
             <w:pPr>
               <w:spacing w:after="160" w:line="259" w:lineRule="auto"/>
               <w:rPr>
                 <w:b/>
+                <w:color w:val="FFFFFF" w:themeColor="background1"/>
               </w:rPr>
             </w:pPr>
             <w:r>
               <w:rPr>
                 <w:b/>
+                <w:color w:val="FFFFFF" w:themeColor="background1"/>
               </w:rPr>
               <w:t>Descripción</w:t>
             </w:r>
@@ -3180,18 +3243,18 @@
       <w:r>
         <w:br w:type="page"/>
       </w:r>
-      <w:bookmarkStart w:id="15" w:name="_Toc105602239"/>
+      <w:bookmarkStart w:id="5" w:name="_Toc105602239"/>
     </w:p>
     <w:p>
       <w:pPr>
         <w:pStyle w:val="Ttulo2"/>
       </w:pPr>
-      <w:bookmarkStart w:id="16" w:name="_Toc126077301"/>
+      <w:bookmarkStart w:id="6" w:name="_Toc126077301"/>
       <w:r>
         <w:lastRenderedPageBreak/>
         <w:t>REQUERIMIENTO</w:t>
       </w:r>
-      <w:bookmarkEnd w:id="16"/>
+      <w:bookmarkEnd w:id="6"/>
     </w:p>
     <w:p>
       <w:pPr>
@@ -3432,11 +3495,11 @@
       <w:pPr>
         <w:pStyle w:val="Ttulo2"/>
       </w:pPr>
-      <w:bookmarkStart w:id="17" w:name="_Toc126077304"/>
+      <w:bookmarkStart w:id="7" w:name="_Toc126077304"/>
       <w:r>
         <w:t>Objetivos generales</w:t>
       </w:r>
-      <w:bookmarkEnd w:id="17"/>
+      <w:bookmarkEnd w:id="7"/>
     </w:p>
     <w:p>
       <w:pPr>
@@ -3459,73 +3522,112 @@
           <w:rFonts w:cs="Arial"/>
           <w:szCs w:val="24"/>
         </w:rPr>
-        <w:t xml:space="preserve">El objetivo principal del presente proyecto es el desarrollo de la Plataforma de Distribución de Recursos a Municipios y Entidades, misma que permitirá cumplir con los requerimientos de acuerdo a los procesos que cada área </w:t>
-      </w:r>
-      <w:commentRangeStart w:id="18"/>
+        <w:t>El objetivo principal del presente proyecto es el desarrollo de la Plataforma de Distribución de Recursos a Municipios y Entidades, misma que permitirá cumplir con los requerimientos de acuerdo a los procesos que cada área involucrada</w:t>
+      </w:r>
       <w:r>
         <w:rPr>
           <w:rFonts w:cs="Arial"/>
           <w:szCs w:val="24"/>
         </w:rPr>
-        <w:t>involucrada</w:t>
-      </w:r>
-      <w:commentRangeEnd w:id="18"/>
-      <w:r>
-        <w:rPr>
-          <w:rStyle w:val="Refdecomentario"/>
-        </w:rPr>
-        <w:commentReference w:id="18"/>
+        <w:t>,</w:t>
       </w:r>
       <w:r>
         <w:rPr>
           <w:rFonts w:cs="Arial"/>
           <w:szCs w:val="24"/>
         </w:rPr>
-        <w:t xml:space="preserve"> realice en el procesamiento de la información que le compete de acuerdo al flujo indicado </w:t>
-      </w:r>
-      <w:commentRangeStart w:id="19"/>
+        <w:t xml:space="preserve"> realice en el procesamiento de la información que le compe</w:t>
+      </w:r>
       <w:r>
         <w:rPr>
           <w:rFonts w:cs="Arial"/>
           <w:szCs w:val="24"/>
         </w:rPr>
-        <w:t xml:space="preserve">en el </w:t>
-      </w:r>
-      <w:commentRangeEnd w:id="19"/>
-      <w:r>
-        <w:rPr>
-          <w:rStyle w:val="Refdecomentario"/>
-        </w:rPr>
-        <w:commentReference w:id="19"/>
+        <w:t>te</w:t>
       </w:r>
       <w:r>
         <w:rPr>
           <w:rFonts w:cs="Arial"/>
           <w:szCs w:val="24"/>
         </w:rPr>
-        <w:t xml:space="preserve">diagrama del proceso </w:t>
-      </w:r>
-      <w:commentRangeStart w:id="20"/>
+        <w:t xml:space="preserve"> de acuerdo al flujo indicado, al</w:t>
+      </w:r>
       <w:r>
         <w:rPr>
           <w:rFonts w:cs="Arial"/>
           <w:szCs w:val="24"/>
         </w:rPr>
-        <w:t>y a saber las áreas involucradas serían Coordinación Hacendaria, Dirección de Presupuesto y Control Presupuestal, Dirección de Atención a Municipios y Organismos Paraestatales, Dirección de Administración Financiera, y un Fideicomiso</w:t>
-      </w:r>
-      <w:commentRangeEnd w:id="20"/>
-      <w:r>
-        <w:rPr>
-          <w:rStyle w:val="Refdecomentario"/>
-        </w:rPr>
-        <w:commentReference w:id="20"/>
+        <w:t xml:space="preserve"> diagrama </w:t>
       </w:r>
       <w:r>
         <w:rPr>
           <w:rFonts w:cs="Arial"/>
           <w:szCs w:val="24"/>
         </w:rPr>
-        <w:t>.</w:t>
+        <w:t>de</w:t>
+      </w:r>
+      <w:r>
+        <w:rPr>
+          <w:rFonts w:cs="Arial"/>
+          <w:szCs w:val="24"/>
+        </w:rPr>
+        <w:t xml:space="preserve"> proceso y a saber </w:t>
+      </w:r>
+      <w:r>
+        <w:rPr>
+          <w:rFonts w:cs="Arial"/>
+          <w:szCs w:val="24"/>
+        </w:rPr>
+        <w:t>qué</w:t>
+      </w:r>
+      <w:r>
+        <w:rPr>
+          <w:rFonts w:cs="Arial"/>
+          <w:szCs w:val="24"/>
+        </w:rPr>
+        <w:t xml:space="preserve"> áreas</w:t>
+      </w:r>
+      <w:r>
+        <w:rPr>
+          <w:rFonts w:cs="Arial"/>
+          <w:szCs w:val="24"/>
+        </w:rPr>
+        <w:t xml:space="preserve"> están</w:t>
+      </w:r>
+      <w:r>
+        <w:rPr>
+          <w:rFonts w:cs="Arial"/>
+          <w:szCs w:val="24"/>
+        </w:rPr>
+        <w:t xml:space="preserve"> involucradas</w:t>
+      </w:r>
+      <w:r>
+        <w:rPr>
+          <w:rFonts w:cs="Arial"/>
+          <w:szCs w:val="24"/>
+        </w:rPr>
+        <w:t>, estas</w:t>
+      </w:r>
+      <w:r>
+        <w:rPr>
+          <w:rFonts w:cs="Arial"/>
+          <w:szCs w:val="24"/>
+        </w:rPr>
+        <w:t xml:space="preserve"> serían Coordinación</w:t>
+      </w:r>
+      <w:r>
+        <w:rPr>
+          <w:rFonts w:cs="Arial"/>
+          <w:szCs w:val="24"/>
+        </w:rPr>
+        <w:t xml:space="preserve"> de Planeación</w:t>
+      </w:r>
+      <w:r>
+        <w:rPr>
+          <w:rFonts w:cs="Arial"/>
+          <w:szCs w:val="24"/>
+        </w:rPr>
+        <w:t xml:space="preserve"> Hacendaria, Dirección de Presupuesto y Control Presupuestal, Dirección de Atención a Municipios y Organismos Paraestatales, Dirección de Administración Financiera, y Fideicomiso.</w:t>
       </w:r>
     </w:p>
     <w:p>
@@ -3537,36 +3639,19 @@
           <w:szCs w:val="24"/>
         </w:rPr>
       </w:pPr>
-      <w:commentRangeStart w:id="21"/>
-      <w:proofErr w:type="spellStart"/>
       <w:r>
         <w:rPr>
           <w:rFonts w:cs="Arial"/>
           <w:szCs w:val="24"/>
         </w:rPr>
-        <w:t>Eficientar</w:t>
-      </w:r>
-      <w:proofErr w:type="spellEnd"/>
+        <w:t>Optimizar</w:t>
+      </w:r>
       <w:r>
         <w:rPr>
           <w:rFonts w:cs="Arial"/>
           <w:szCs w:val="24"/>
         </w:rPr>
-        <w:t xml:space="preserve"> </w:t>
-      </w:r>
-      <w:commentRangeEnd w:id="21"/>
-      <w:r>
-        <w:rPr>
-          <w:rStyle w:val="Refdecomentario"/>
-        </w:rPr>
-        <w:commentReference w:id="21"/>
-      </w:r>
-      <w:r>
-        <w:rPr>
-          <w:rFonts w:cs="Arial"/>
-          <w:szCs w:val="24"/>
-        </w:rPr>
-        <w:t>la gobernabilidad y los tiempos de atención a los diversos procesos administrativos transversales dependientes de sus plataformas de información, sumándole un enfoque para la implementación de la mejora continua.</w:t>
+        <w:t xml:space="preserve"> la gobernabilidad y los tiempos de atención a los diversos procesos administrativos transversales dependientes de sus plataformas de información, sumándole un enfoque para la implementación de la mejora continua.</w:t>
       </w:r>
     </w:p>
     <w:p>
@@ -3580,12 +3665,12 @@
       <w:pPr>
         <w:pStyle w:val="Ttulo2"/>
       </w:pPr>
-      <w:bookmarkStart w:id="22" w:name="_Toc126077305"/>
+      <w:bookmarkStart w:id="8" w:name="_Toc126077305"/>
       <w:r>
         <w:lastRenderedPageBreak/>
         <w:t>Objetivos específicos</w:t>
       </w:r>
-      <w:bookmarkEnd w:id="22"/>
+      <w:bookmarkEnd w:id="8"/>
       <w:r>
         <w:cr/>
       </w:r>
@@ -3621,33 +3706,17 @@
         </w:rPr>
         <w:t xml:space="preserve">- </w:t>
       </w:r>
-      <w:commentRangeStart w:id="23"/>
-      <w:proofErr w:type="spellStart"/>
       <w:r>
         <w:rPr>
           <w:lang w:val="es-MX"/>
         </w:rPr>
-        <w:t>Eficientar</w:t>
-      </w:r>
-      <w:proofErr w:type="spellEnd"/>
+        <w:t>Mejorar</w:t>
+      </w:r>
       <w:r>
         <w:rPr>
           <w:lang w:val="es-MX"/>
         </w:rPr>
-        <w:t xml:space="preserve"> </w:t>
-      </w:r>
-      <w:commentRangeEnd w:id="23"/>
-      <w:r>
-        <w:rPr>
-          <w:rStyle w:val="Refdecomentario"/>
-        </w:rPr>
-        <w:commentReference w:id="23"/>
-      </w:r>
-      <w:r>
-        <w:rPr>
-          <w:lang w:val="es-MX"/>
-        </w:rPr>
-        <w:t>la distribución de las participaciones municipales a través del uso de software, automatizando dentro de lo posible las operaciones realizadas manualmente</w:t>
+        <w:t xml:space="preserve"> la distribución de las participaciones municipales a través del uso de software, automatizando dentro de lo posible las operaciones realizadas manualmente</w:t>
       </w:r>
     </w:p>
     <w:p>
@@ -3724,11 +3793,11 @@
       <w:pPr>
         <w:pStyle w:val="Ttulo2"/>
       </w:pPr>
-      <w:bookmarkStart w:id="24" w:name="_Toc126077306"/>
+      <w:bookmarkStart w:id="9" w:name="_Toc126077306"/>
       <w:r>
         <w:t>Premisas y restricciones.</w:t>
       </w:r>
-      <w:bookmarkEnd w:id="24"/>
+      <w:bookmarkEnd w:id="9"/>
     </w:p>
     <w:p>
       <w:pPr>
@@ -3773,20 +3842,12 @@
           <w:szCs w:val="24"/>
         </w:rPr>
       </w:pPr>
-      <w:commentRangeStart w:id="25"/>
       <w:r>
         <w:rPr>
           <w:rFonts w:cs="Arial"/>
           <w:szCs w:val="24"/>
         </w:rPr>
-        <w:t>Participación</w:t>
-      </w:r>
-      <w:commentRangeEnd w:id="25"/>
-      <w:r>
-        <w:rPr>
-          <w:rStyle w:val="Refdecomentario"/>
-        </w:rPr>
-        <w:commentReference w:id="25"/>
+        <w:t>Interacción</w:t>
       </w:r>
       <w:r>
         <w:rPr>
@@ -3814,12 +3875,12 @@
       <w:pPr>
         <w:pStyle w:val="Ttulo2"/>
       </w:pPr>
-      <w:bookmarkStart w:id="26" w:name="_Toc126077307"/>
+      <w:bookmarkStart w:id="10" w:name="_Toc126077307"/>
       <w:r>
         <w:lastRenderedPageBreak/>
         <w:t>Riesgos iniciales de alto nivel</w:t>
       </w:r>
-      <w:bookmarkEnd w:id="26"/>
+      <w:bookmarkEnd w:id="10"/>
     </w:p>
     <w:p>
       <w:r>
@@ -3831,16 +3892,11 @@
       <w:pPr>
         <w:pStyle w:val="Ttulo2"/>
       </w:pPr>
-      <w:bookmarkStart w:id="27" w:name="_Toc126077308"/>
-      <w:r>
-        <w:rPr>
-          <w:highlight w:val="yellow"/>
-        </w:rPr>
+      <w:bookmarkStart w:id="11" w:name="_Toc126077308"/>
+      <w:r>
         <w:t>Cronograma de hitos principales</w:t>
       </w:r>
-      <w:bookmarkStart w:id="28" w:name="_GoBack"/>
-      <w:bookmarkEnd w:id="27"/>
-      <w:bookmarkEnd w:id="28"/>
+      <w:bookmarkEnd w:id="11"/>
     </w:p>
     <w:p>
       <w:pPr>
@@ -3851,8 +3907,8 @@
     </w:p>
     <w:tbl>
       <w:tblPr>
-        <w:tblW w:w="10060" w:type="dxa"/>
-        <w:tblInd w:w="-431" w:type="dxa"/>
+        <w:tblW w:w="9781" w:type="dxa"/>
+        <w:tblInd w:w="-572" w:type="dxa"/>
         <w:tblCellMar>
           <w:left w:w="70" w:type="dxa"/>
           <w:right w:w="70" w:type="dxa"/>
@@ -4355,7 +4411,7 @@
         </w:tc>
         <w:tc>
           <w:tcPr>
-            <w:tcW w:w="1234" w:type="dxa"/>
+            <w:tcW w:w="955" w:type="dxa"/>
             <w:tcBorders>
               <w:top w:val="single" w:sz="4" w:space="0" w:color="auto"/>
               <w:left w:val="nil"/>
@@ -4592,6 +4648,8 @@
                 <w:lang w:val="es-MX" w:eastAsia="es-MX"/>
               </w:rPr>
             </w:pPr>
+            <w:bookmarkStart w:id="12" w:name="_GoBack"/>
+            <w:bookmarkEnd w:id="12"/>
           </w:p>
         </w:tc>
         <w:tc>
@@ -4682,7 +4740,7 @@
         </w:tc>
         <w:tc>
           <w:tcPr>
-            <w:tcW w:w="1234" w:type="dxa"/>
+            <w:tcW w:w="955" w:type="dxa"/>
             <w:tcBorders>
               <w:top w:val="nil"/>
               <w:left w:val="nil"/>
@@ -4890,7 +4948,7 @@
         </w:tc>
         <w:tc>
           <w:tcPr>
-            <w:tcW w:w="1234" w:type="dxa"/>
+            <w:tcW w:w="955" w:type="dxa"/>
             <w:tcBorders>
               <w:top w:val="nil"/>
               <w:left w:val="nil"/>
@@ -5099,7 +5157,7 @@
         </w:tc>
         <w:tc>
           <w:tcPr>
-            <w:tcW w:w="1234" w:type="dxa"/>
+            <w:tcW w:w="955" w:type="dxa"/>
             <w:tcBorders>
               <w:top w:val="single" w:sz="4" w:space="0" w:color="auto"/>
               <w:left w:val="nil"/>
@@ -5305,7 +5363,7 @@
         </w:tc>
         <w:tc>
           <w:tcPr>
-            <w:tcW w:w="1234" w:type="dxa"/>
+            <w:tcW w:w="955" w:type="dxa"/>
             <w:tcBorders>
               <w:top w:val="single" w:sz="4" w:space="0" w:color="auto"/>
               <w:left w:val="nil"/>
@@ -5511,7 +5569,7 @@
         </w:tc>
         <w:tc>
           <w:tcPr>
-            <w:tcW w:w="1234" w:type="dxa"/>
+            <w:tcW w:w="955" w:type="dxa"/>
             <w:tcBorders>
               <w:top w:val="single" w:sz="4" w:space="0" w:color="auto"/>
               <w:left w:val="nil"/>
@@ -5725,7 +5783,7 @@
         </w:tc>
         <w:tc>
           <w:tcPr>
-            <w:tcW w:w="1234" w:type="dxa"/>
+            <w:tcW w:w="955" w:type="dxa"/>
             <w:tcBorders>
               <w:top w:val="single" w:sz="4" w:space="0" w:color="auto"/>
               <w:left w:val="nil"/>
@@ -5940,7 +5998,7 @@
         </w:tc>
         <w:tc>
           <w:tcPr>
-            <w:tcW w:w="1234" w:type="dxa"/>
+            <w:tcW w:w="955" w:type="dxa"/>
             <w:tcBorders>
               <w:top w:val="single" w:sz="4" w:space="0" w:color="auto"/>
               <w:left w:val="nil"/>
@@ -6152,7 +6210,7 @@
         </w:tc>
         <w:tc>
           <w:tcPr>
-            <w:tcW w:w="1234" w:type="dxa"/>
+            <w:tcW w:w="955" w:type="dxa"/>
             <w:tcBorders>
               <w:top w:val="single" w:sz="4" w:space="0" w:color="auto"/>
               <w:left w:val="nil"/>
@@ -6239,7 +6297,7 @@
           <w:rFonts w:cs="Arial"/>
         </w:rPr>
       </w:pPr>
-      <w:bookmarkStart w:id="29" w:name="_Toc126077309"/>
+      <w:bookmarkStart w:id="13" w:name="_Toc126077309"/>
       <w:r>
         <w:rPr>
           <w:rFonts w:cs="Arial"/>
@@ -6247,7 +6305,7 @@
         <w:lastRenderedPageBreak/>
         <w:t>Lista de interesados</w:t>
       </w:r>
-      <w:bookmarkEnd w:id="29"/>
+      <w:bookmarkEnd w:id="13"/>
     </w:p>
     <w:p>
       <w:pPr>
@@ -6272,7 +6330,7 @@
         <w:tc>
           <w:tcPr>
             <w:tcW w:w="571" w:type="dxa"/>
-            <w:shd w:val="clear" w:color="auto" w:fill="FBE4D5" w:themeFill="accent2" w:themeFillTint="33"/>
+            <w:shd w:val="clear" w:color="auto" w:fill="C00000"/>
           </w:tcPr>
           <w:p>
             <w:pPr>
@@ -6281,6 +6339,7 @@
               <w:rPr>
                 <w:rStyle w:val="Textoennegrita"/>
                 <w:rFonts w:eastAsia="Times New Roman" w:cs="Arial"/>
+                <w:color w:val="FFFFFF" w:themeColor="background1"/>
                 <w:sz w:val="22"/>
                 <w:lang w:val="es-MX" w:eastAsia="es-MX"/>
               </w:rPr>
@@ -6289,6 +6348,7 @@
               <w:rPr>
                 <w:rStyle w:val="Textoennegrita"/>
                 <w:rFonts w:eastAsia="Times New Roman" w:cs="Arial"/>
+                <w:color w:val="FFFFFF" w:themeColor="background1"/>
                 <w:sz w:val="22"/>
                 <w:lang w:val="es-MX" w:eastAsia="es-MX"/>
               </w:rPr>
@@ -6299,7 +6359,7 @@
         <w:tc>
           <w:tcPr>
             <w:tcW w:w="3261" w:type="dxa"/>
-            <w:shd w:val="clear" w:color="auto" w:fill="FBE4D5" w:themeFill="accent2" w:themeFillTint="33"/>
+            <w:shd w:val="clear" w:color="auto" w:fill="C00000"/>
           </w:tcPr>
           <w:p>
             <w:pPr>
@@ -6308,6 +6368,7 @@
               <w:rPr>
                 <w:rStyle w:val="Textoennegrita"/>
                 <w:rFonts w:eastAsia="Times New Roman" w:cs="Arial"/>
+                <w:color w:val="FFFFFF" w:themeColor="background1"/>
                 <w:sz w:val="22"/>
                 <w:lang w:val="es-MX" w:eastAsia="es-MX"/>
               </w:rPr>
@@ -6316,6 +6377,7 @@
               <w:rPr>
                 <w:rStyle w:val="Textoennegrita"/>
                 <w:rFonts w:eastAsia="Times New Roman" w:cs="Arial"/>
+                <w:color w:val="FFFFFF" w:themeColor="background1"/>
                 <w:sz w:val="22"/>
                 <w:lang w:val="es-MX" w:eastAsia="es-MX"/>
               </w:rPr>
@@ -6326,7 +6388,7 @@
         <w:tc>
           <w:tcPr>
             <w:tcW w:w="6092" w:type="dxa"/>
-            <w:shd w:val="clear" w:color="auto" w:fill="FBE4D5" w:themeFill="accent2" w:themeFillTint="33"/>
+            <w:shd w:val="clear" w:color="auto" w:fill="C00000"/>
           </w:tcPr>
           <w:p>
             <w:pPr>
@@ -6335,6 +6397,7 @@
               <w:rPr>
                 <w:rStyle w:val="Textoennegrita"/>
                 <w:rFonts w:eastAsia="Times New Roman" w:cs="Arial"/>
+                <w:color w:val="FFFFFF" w:themeColor="background1"/>
                 <w:sz w:val="22"/>
                 <w:lang w:val="es-MX" w:eastAsia="es-MX"/>
               </w:rPr>
@@ -6343,6 +6406,7 @@
               <w:rPr>
                 <w:rStyle w:val="Textoennegrita"/>
                 <w:rFonts w:eastAsia="Times New Roman" w:cs="Arial"/>
+                <w:color w:val="FFFFFF" w:themeColor="background1"/>
                 <w:sz w:val="22"/>
                 <w:lang w:val="es-MX" w:eastAsia="es-MX"/>
               </w:rPr>
@@ -8572,7 +8636,7 @@
           <w:rFonts w:cs="Arial"/>
         </w:rPr>
       </w:pPr>
-      <w:bookmarkStart w:id="30" w:name="_Toc126077310"/>
+      <w:bookmarkStart w:id="14" w:name="_Toc126077310"/>
       <w:r>
         <w:rPr>
           <w:rFonts w:cs="Arial"/>
@@ -8585,7 +8649,7 @@
         </w:rPr>
         <w:t>.</w:t>
       </w:r>
-      <w:bookmarkEnd w:id="30"/>
+      <w:bookmarkEnd w:id="14"/>
     </w:p>
     <w:p>
       <w:pPr>
@@ -8610,17 +8674,19 @@
         <w:tc>
           <w:tcPr>
             <w:tcW w:w="2972" w:type="dxa"/>
-            <w:shd w:val="clear" w:color="auto" w:fill="FBE4D5" w:themeFill="accent2" w:themeFillTint="33"/>
+            <w:shd w:val="clear" w:color="auto" w:fill="C00000"/>
           </w:tcPr>
           <w:p>
             <w:pPr>
               <w:rPr>
                 <w:b/>
+                <w:color w:val="FFFFFF" w:themeColor="background1"/>
               </w:rPr>
             </w:pPr>
             <w:r>
               <w:rPr>
                 <w:b/>
+                <w:color w:val="FFFFFF" w:themeColor="background1"/>
               </w:rPr>
               <w:t>Nombre</w:t>
             </w:r>
@@ -8629,17 +8695,19 @@
         <w:tc>
           <w:tcPr>
             <w:tcW w:w="1809" w:type="dxa"/>
-            <w:shd w:val="clear" w:color="auto" w:fill="FBE4D5" w:themeFill="accent2" w:themeFillTint="33"/>
+            <w:shd w:val="clear" w:color="auto" w:fill="C00000"/>
           </w:tcPr>
           <w:p>
             <w:pPr>
               <w:rPr>
                 <w:b/>
+                <w:color w:val="FFFFFF" w:themeColor="background1"/>
               </w:rPr>
             </w:pPr>
             <w:r>
               <w:rPr>
                 <w:b/>
+                <w:color w:val="FFFFFF" w:themeColor="background1"/>
               </w:rPr>
               <w:t>Cargo</w:t>
             </w:r>
@@ -8648,17 +8716,19 @@
         <w:tc>
           <w:tcPr>
             <w:tcW w:w="2830" w:type="dxa"/>
-            <w:shd w:val="clear" w:color="auto" w:fill="FBE4D5" w:themeFill="accent2" w:themeFillTint="33"/>
+            <w:shd w:val="clear" w:color="auto" w:fill="C00000"/>
           </w:tcPr>
           <w:p>
             <w:pPr>
               <w:rPr>
                 <w:b/>
+                <w:color w:val="FFFFFF" w:themeColor="background1"/>
               </w:rPr>
             </w:pPr>
             <w:r>
               <w:rPr>
                 <w:b/>
+                <w:color w:val="FFFFFF" w:themeColor="background1"/>
               </w:rPr>
               <w:t>Departamento/División</w:t>
             </w:r>
@@ -8667,17 +8737,19 @@
         <w:tc>
           <w:tcPr>
             <w:tcW w:w="1667" w:type="dxa"/>
-            <w:shd w:val="clear" w:color="auto" w:fill="FBE4D5" w:themeFill="accent2" w:themeFillTint="33"/>
+            <w:shd w:val="clear" w:color="auto" w:fill="C00000"/>
           </w:tcPr>
           <w:p>
             <w:pPr>
               <w:rPr>
                 <w:b/>
+                <w:color w:val="FFFFFF" w:themeColor="background1"/>
               </w:rPr>
             </w:pPr>
             <w:r>
               <w:rPr>
                 <w:b/>
+                <w:color w:val="FFFFFF" w:themeColor="background1"/>
               </w:rPr>
               <w:t>Rama ejecutiva</w:t>
             </w:r>
@@ -8803,7 +8875,7 @@
           <w:rFonts w:cs="Arial"/>
         </w:rPr>
       </w:pPr>
-      <w:bookmarkStart w:id="31" w:name="_Toc126077311"/>
+      <w:bookmarkStart w:id="15" w:name="_Toc126077311"/>
       <w:r>
         <w:rPr>
           <w:rFonts w:cs="Arial"/>
@@ -8811,7 +8883,7 @@
         <w:lastRenderedPageBreak/>
         <w:t>Nivel de autoridad</w:t>
       </w:r>
-      <w:bookmarkEnd w:id="31"/>
+      <w:bookmarkEnd w:id="15"/>
     </w:p>
     <w:p>
       <w:pPr>
@@ -8834,17 +8906,19 @@
         <w:tc>
           <w:tcPr>
             <w:tcW w:w="3964" w:type="dxa"/>
-            <w:shd w:val="clear" w:color="auto" w:fill="FBE4D5" w:themeFill="accent2" w:themeFillTint="33"/>
+            <w:shd w:val="clear" w:color="auto" w:fill="C00000"/>
           </w:tcPr>
           <w:p>
             <w:pPr>
               <w:rPr>
                 <w:b/>
+                <w:color w:val="FFFFFF" w:themeColor="background1"/>
               </w:rPr>
             </w:pPr>
             <w:r>
               <w:rPr>
                 <w:b/>
+                <w:color w:val="FFFFFF" w:themeColor="background1"/>
               </w:rPr>
               <w:t>Área de autoridad</w:t>
             </w:r>
@@ -8853,17 +8927,19 @@
         <w:tc>
           <w:tcPr>
             <w:tcW w:w="5245" w:type="dxa"/>
-            <w:shd w:val="clear" w:color="auto" w:fill="FBE4D5" w:themeFill="accent2" w:themeFillTint="33"/>
+            <w:shd w:val="clear" w:color="auto" w:fill="C00000"/>
           </w:tcPr>
           <w:p>
             <w:pPr>
               <w:rPr>
                 <w:b/>
+                <w:color w:val="FFFFFF" w:themeColor="background1"/>
               </w:rPr>
             </w:pPr>
             <w:r>
               <w:rPr>
                 <w:b/>
+                <w:color w:val="FFFFFF" w:themeColor="background1"/>
               </w:rPr>
               <w:t>Nombre</w:t>
             </w:r>
@@ -9039,17 +9115,17 @@
           <w:rFonts w:cs="Arial"/>
         </w:rPr>
       </w:pPr>
-      <w:bookmarkStart w:id="32" w:name="_Toc105602240"/>
-      <w:bookmarkStart w:id="33" w:name="_Toc126077312"/>
-      <w:bookmarkEnd w:id="15"/>
+      <w:bookmarkStart w:id="16" w:name="_Toc105602240"/>
+      <w:bookmarkStart w:id="17" w:name="_Toc126077312"/>
+      <w:bookmarkEnd w:id="5"/>
       <w:r>
         <w:rPr>
           <w:rFonts w:cs="Arial"/>
         </w:rPr>
         <w:t>Equipo INAP</w:t>
       </w:r>
-      <w:bookmarkEnd w:id="32"/>
-      <w:bookmarkEnd w:id="33"/>
+      <w:bookmarkEnd w:id="16"/>
+      <w:bookmarkEnd w:id="17"/>
     </w:p>
     <w:p>
       <w:pPr>
@@ -9555,13 +9631,13 @@
           <w:lang w:val="es-MX"/>
         </w:rPr>
       </w:pPr>
-      <w:bookmarkStart w:id="34" w:name="_Toc105602242"/>
-      <w:bookmarkStart w:id="35" w:name="_Toc126077313"/>
+      <w:bookmarkStart w:id="18" w:name="_Toc105602242"/>
+      <w:bookmarkStart w:id="19" w:name="_Toc126077313"/>
       <w:r>
         <w:t>Aprobaciones</w:t>
       </w:r>
-      <w:bookmarkEnd w:id="34"/>
-      <w:bookmarkEnd w:id="35"/>
+      <w:bookmarkEnd w:id="18"/>
+      <w:bookmarkEnd w:id="19"/>
     </w:p>
     <w:p>
       <w:pPr>
@@ -9987,8 +10063,8 @@
       </w:r>
     </w:p>
     <w:sectPr>
-      <w:headerReference w:type="default" r:id="rId10"/>
-      <w:footerReference w:type="default" r:id="rId11"/>
+      <w:headerReference w:type="default" r:id="rId8"/>
+      <w:footerReference w:type="default" r:id="rId9"/>
       <w:pgSz w:w="12240" w:h="15840" w:code="1"/>
       <w:pgMar w:top="1417" w:right="1701" w:bottom="1417" w:left="1701" w:header="0" w:footer="708" w:gutter="0"/>
       <w:cols w:space="708"/>
@@ -9998,454 +10074,8 @@
 </w:document>
 </file>
 
-<file path=word/comments.xml><?xml version="1.0" encoding="utf-8"?>
-<w:comments xmlns:wpc="http://schemas.microsoft.com/office/word/2010/wordprocessingCanvas" xmlns:cx="http://schemas.microsoft.com/office/drawing/2014/chartex" xmlns:mc="http://schemas.openxmlformats.org/markup-compatibility/2006" xmlns:o="urn:schemas-microsoft-com:office:office" xmlns:r="http://schemas.openxmlformats.org/officeDocument/2006/relationships" xmlns:m="http://schemas.openxmlformats.org/officeDocument/2006/math" xmlns:v="urn:schemas-microsoft-com:vml" xmlns:wp14="http://schemas.microsoft.com/office/word/2010/wordprocessingDrawing" xmlns:wp="http://schemas.openxmlformats.org/drawingml/2006/wordprocessingDrawing" xmlns:w10="urn:schemas-microsoft-com:office:word" xmlns:w="http://schemas.openxmlformats.org/wordprocessingml/2006/main" xmlns:w14="http://schemas.microsoft.com/office/word/2010/wordml" xmlns:w15="http://schemas.microsoft.com/office/word/2012/wordml" xmlns:w16se="http://schemas.microsoft.com/office/word/2015/wordml/symex" xmlns:wpg="http://schemas.microsoft.com/office/word/2010/wordprocessingGroup" xmlns:wpi="http://schemas.microsoft.com/office/word/2010/wordprocessingInk" xmlns:wne="http://schemas.microsoft.com/office/word/2006/wordml" xmlns:wps="http://schemas.microsoft.com/office/word/2010/wordprocessingShape" mc:Ignorable="w14 w15 w16se wp14">
-  <w:comment w:id="2" w:author="INAP-QA" w:date="2023-02-13T17:10:00Z" w:initials="I">
-    <w:p>
-      <w:pPr>
-        <w:pStyle w:val="Textocomentario"/>
-      </w:pPr>
-      <w:r>
-        <w:rPr>
-          <w:rStyle w:val="Refdecomentario"/>
-        </w:rPr>
-        <w:annotationRef/>
-      </w:r>
-      <w:r>
-        <w:t xml:space="preserve">Pendientes fechas exactas </w:t>
-      </w:r>
-    </w:p>
-    <w:p>
-      <w:pPr>
-        <w:pStyle w:val="Textocomentario"/>
-      </w:pPr>
-      <w:r>
-        <w:t xml:space="preserve">Checar con el </w:t>
-      </w:r>
-      <w:proofErr w:type="spellStart"/>
-      <w:r>
-        <w:t>team</w:t>
-      </w:r>
-      <w:proofErr w:type="spellEnd"/>
-    </w:p>
-  </w:comment>
-  <w:comment w:id="5" w:author="INAP-QA" w:date="2023-02-13T12:24:00Z" w:initials="I">
-    <w:p>
-      <w:pPr>
-        <w:pStyle w:val="Textocomentario"/>
-      </w:pPr>
-      <w:r>
-        <w:rPr>
-          <w:rStyle w:val="Refdecomentario"/>
-        </w:rPr>
-        <w:annotationRef/>
-      </w:r>
-      <w:r>
-        <w:t xml:space="preserve">Agregar un punto seguido. </w:t>
-      </w:r>
-    </w:p>
-  </w:comment>
-  <w:comment w:id="6" w:author="INAP-QA" w:date="2023-02-13T12:26:00Z" w:initials="I">
-    <w:p>
-      <w:pPr>
-        <w:pStyle w:val="Textocomentario"/>
-      </w:pPr>
-      <w:r>
-        <w:rPr>
-          <w:rStyle w:val="Refdecomentario"/>
-        </w:rPr>
-        <w:annotationRef/>
-      </w:r>
-      <w:r>
-        <w:t xml:space="preserve">Coma se repite y dos veces en el mismo enunciado. </w:t>
-      </w:r>
-    </w:p>
-  </w:comment>
-  <w:comment w:id="7" w:author="INAP-QA" w:date="2023-02-13T12:28:00Z" w:initials="I">
-    <w:p>
-      <w:pPr>
-        <w:pStyle w:val="Textocomentario"/>
-      </w:pPr>
-      <w:r>
-        <w:rPr>
-          <w:rStyle w:val="Refdecomentario"/>
-        </w:rPr>
-        <w:annotationRef/>
-      </w:r>
-      <w:r>
-        <w:t xml:space="preserve">Está de más la y </w:t>
-      </w:r>
-    </w:p>
-  </w:comment>
-  <w:comment w:id="8" w:author="INAP-QA" w:date="2023-02-13T12:29:00Z" w:initials="I">
-    <w:p>
-      <w:pPr>
-        <w:pStyle w:val="Textocomentario"/>
-      </w:pPr>
-      <w:r>
-        <w:rPr>
-          <w:rStyle w:val="Refdecomentario"/>
-        </w:rPr>
-        <w:annotationRef/>
-      </w:r>
-      <w:r>
-        <w:t>Mayúscula De acuerdo a las variables…</w:t>
-      </w:r>
-    </w:p>
-  </w:comment>
-  <w:comment w:id="9" w:author="INAP-QA" w:date="2023-02-13T12:30:00Z" w:initials="I">
-    <w:p>
-      <w:pPr>
-        <w:pStyle w:val="Textocomentario"/>
-      </w:pPr>
-      <w:r>
-        <w:rPr>
-          <w:rStyle w:val="Refdecomentario"/>
-        </w:rPr>
-        <w:annotationRef/>
-      </w:r>
-      <w:r>
-        <w:t>Se relacionan con las siguientes temáticas: población, carencia Social ….</w:t>
-      </w:r>
-    </w:p>
-  </w:comment>
-  <w:comment w:id="11" w:author="INAP-QA" w:date="2023-02-13T12:32:00Z" w:initials="I">
-    <w:p>
-      <w:pPr>
-        <w:pStyle w:val="Textocomentario"/>
-      </w:pPr>
-      <w:r>
-        <w:rPr>
-          <w:rStyle w:val="Refdecomentario"/>
-        </w:rPr>
-        <w:annotationRef/>
-      </w:r>
-      <w:proofErr w:type="gramStart"/>
-      <w:r>
-        <w:t>Punto .</w:t>
-      </w:r>
-      <w:proofErr w:type="gramEnd"/>
-    </w:p>
-  </w:comment>
-  <w:comment w:id="10" w:author="INAP-QA" w:date="2023-02-13T16:18:00Z" w:initials="I">
-    <w:p>
-      <w:pPr>
-        <w:pStyle w:val="Textocomentario"/>
-      </w:pPr>
-      <w:r>
-        <w:rPr>
-          <w:rStyle w:val="Refdecomentario"/>
-        </w:rPr>
-        <w:annotationRef/>
-      </w:r>
-      <w:r>
-        <w:t>Entre otras</w:t>
-      </w:r>
-    </w:p>
-  </w:comment>
-  <w:comment w:id="13" w:author="INAP-QA" w:date="2023-02-13T16:45:00Z" w:initials="I">
-    <w:p>
-      <w:pPr>
-        <w:pStyle w:val="Textocomentario"/>
-      </w:pPr>
-      <w:r>
-        <w:rPr>
-          <w:rStyle w:val="Refdecomentario"/>
-        </w:rPr>
-        <w:annotationRef/>
-      </w:r>
-      <w:r>
-        <w:t xml:space="preserve">Agregar un punto y aparte esta toda la información en un mimo enunciado. </w:t>
-      </w:r>
-    </w:p>
-    <w:p>
-      <w:pPr>
-        <w:pStyle w:val="Textocomentario"/>
-      </w:pPr>
-    </w:p>
-  </w:comment>
-  <w:comment w:id="14" w:author="INAP-QA" w:date="2023-02-13T16:56:00Z" w:initials="I">
-    <w:p>
-      <w:pPr>
-        <w:pStyle w:val="Textocomentario"/>
-      </w:pPr>
-      <w:r>
-        <w:rPr>
-          <w:rStyle w:val="Refdecomentario"/>
-        </w:rPr>
-        <w:annotationRef/>
-      </w:r>
-      <w:r>
-        <w:t xml:space="preserve">De las cuales destaca la distribución de Participaciones Municipales, proceso del cual se requiere mayor eficacia en cálculo y la administración de la información. </w:t>
-      </w:r>
-    </w:p>
-    <w:p>
-      <w:pPr>
-        <w:pStyle w:val="Textocomentario"/>
-      </w:pPr>
-      <w:r>
-        <w:t>Logrando como objetivo principal entregar en tiempo y forma a los municipios los recursos que emanan dicho proceso.</w:t>
-      </w:r>
-    </w:p>
-  </w:comment>
-  <w:comment w:id="18" w:author="INAP-QA" w:date="2023-02-13T12:52:00Z" w:initials="I">
-    <w:p>
-      <w:pPr>
-        <w:pStyle w:val="Textocomentario"/>
-      </w:pPr>
-      <w:r>
-        <w:rPr>
-          <w:rStyle w:val="Refdecomentario"/>
-        </w:rPr>
-        <w:annotationRef/>
-      </w:r>
-      <w:r>
-        <w:t>,</w:t>
-      </w:r>
-    </w:p>
-  </w:comment>
-  <w:comment w:id="19" w:author="INAP-QA" w:date="2023-02-13T12:53:00Z" w:initials="I">
-    <w:p>
-      <w:pPr>
-        <w:pStyle w:val="Textocomentario"/>
-      </w:pPr>
-      <w:r>
-        <w:rPr>
-          <w:rStyle w:val="Refdecomentario"/>
-        </w:rPr>
-        <w:annotationRef/>
-      </w:r>
-      <w:r>
-        <w:t xml:space="preserve">Al diagrama de procesos y saber cuáles serán las áreas involucradas, por ejemplo, Coordinación Hacendaria, </w:t>
-      </w:r>
-      <w:proofErr w:type="spellStart"/>
-      <w:r>
-        <w:t>etc</w:t>
-      </w:r>
-      <w:proofErr w:type="spellEnd"/>
-      <w:r>
-        <w:t xml:space="preserve"> </w:t>
-      </w:r>
-    </w:p>
-  </w:comment>
-  <w:comment w:id="20" w:author="INAP-QA" w:date="2023-02-13T16:58:00Z" w:initials="I">
-    <w:p>
-      <w:pPr>
-        <w:pStyle w:val="Textocomentario"/>
-      </w:pPr>
-      <w:r>
-        <w:rPr>
-          <w:rStyle w:val="Refdecomentario"/>
-        </w:rPr>
-        <w:annotationRef/>
-      </w:r>
-      <w:r>
-        <w:t xml:space="preserve">Hay 4 y en el mismo enunciado </w:t>
-      </w:r>
-    </w:p>
-    <w:p>
-      <w:pPr>
-        <w:pStyle w:val="Textocomentario"/>
-      </w:pPr>
-    </w:p>
-    <w:p>
-      <w:pPr>
-        <w:pStyle w:val="Textocomentario"/>
-        <w:rPr>
-          <w:rFonts w:cs="Arial"/>
-          <w:szCs w:val="24"/>
-        </w:rPr>
-      </w:pPr>
-      <w:r>
-        <w:rPr>
-          <w:rFonts w:cs="Arial"/>
-          <w:szCs w:val="24"/>
-        </w:rPr>
-        <w:t>y a saber</w:t>
-      </w:r>
-      <w:r>
-        <w:rPr>
-          <w:rFonts w:cs="Arial"/>
-          <w:szCs w:val="24"/>
-        </w:rPr>
-        <w:t xml:space="preserve"> qué </w:t>
-      </w:r>
-      <w:r>
-        <w:rPr>
-          <w:rFonts w:cs="Arial"/>
-          <w:szCs w:val="24"/>
-        </w:rPr>
-        <w:t>áreas</w:t>
-      </w:r>
-      <w:r>
-        <w:rPr>
-          <w:rFonts w:cs="Arial"/>
-          <w:szCs w:val="24"/>
-        </w:rPr>
-        <w:t xml:space="preserve"> están</w:t>
-      </w:r>
-      <w:r>
-        <w:rPr>
-          <w:rFonts w:cs="Arial"/>
-          <w:szCs w:val="24"/>
-        </w:rPr>
-        <w:t xml:space="preserve"> involucradas</w:t>
-      </w:r>
-      <w:r>
-        <w:rPr>
-          <w:rFonts w:cs="Arial"/>
-          <w:szCs w:val="24"/>
-        </w:rPr>
-        <w:t xml:space="preserve"> estas </w:t>
-      </w:r>
-      <w:r>
-        <w:rPr>
-          <w:rFonts w:cs="Arial"/>
-          <w:szCs w:val="24"/>
-        </w:rPr>
-        <w:t>serían</w:t>
-      </w:r>
-      <w:r>
-        <w:rPr>
-          <w:rFonts w:cs="Arial"/>
-          <w:szCs w:val="24"/>
-        </w:rPr>
-        <w:t xml:space="preserve">: </w:t>
-      </w:r>
-      <w:r>
-        <w:rPr>
-          <w:rFonts w:cs="Arial"/>
-          <w:szCs w:val="24"/>
-        </w:rPr>
-        <w:t>Coordinación Hacendaria, Dirección de</w:t>
-      </w:r>
-      <w:r>
-        <w:rPr>
-          <w:rFonts w:cs="Arial"/>
-          <w:szCs w:val="24"/>
-        </w:rPr>
-        <w:t xml:space="preserve"> Presupuesto, </w:t>
-      </w:r>
-      <w:r>
-        <w:rPr>
-          <w:rFonts w:cs="Arial"/>
-          <w:szCs w:val="24"/>
-        </w:rPr>
-        <w:t>Control Presupuestal, Dirección de Atención a Municipios y Organismos Paraestatales,</w:t>
-      </w:r>
-      <w:r>
-        <w:rPr>
-          <w:rFonts w:cs="Arial"/>
-          <w:szCs w:val="24"/>
-        </w:rPr>
-        <w:t xml:space="preserve"> </w:t>
-      </w:r>
-      <w:r>
-        <w:rPr>
-          <w:rFonts w:cs="Arial"/>
-          <w:szCs w:val="24"/>
-        </w:rPr>
-        <w:t>Direcci</w:t>
-      </w:r>
-      <w:r>
-        <w:rPr>
-          <w:rFonts w:cs="Arial"/>
-          <w:szCs w:val="24"/>
-        </w:rPr>
-        <w:t>ón de Administración Financiera y Fideicomiso</w:t>
-      </w:r>
-    </w:p>
-    <w:p>
-      <w:pPr>
-        <w:pStyle w:val="Textocomentario"/>
-        <w:rPr>
-          <w:rFonts w:cs="Arial"/>
-          <w:szCs w:val="24"/>
-        </w:rPr>
-      </w:pPr>
-    </w:p>
-    <w:p>
-      <w:pPr>
-        <w:pStyle w:val="Textocomentario"/>
-      </w:pPr>
-    </w:p>
-    <w:p>
-      <w:pPr>
-        <w:pStyle w:val="Textocomentario"/>
-      </w:pPr>
-    </w:p>
-  </w:comment>
-  <w:comment w:id="21" w:author="INAP-QA" w:date="2023-02-13T12:59:00Z" w:initials="I">
-    <w:p>
-      <w:pPr>
-        <w:pStyle w:val="Textocomentario"/>
-      </w:pPr>
-      <w:r>
-        <w:rPr>
-          <w:rStyle w:val="Refdecomentario"/>
-        </w:rPr>
-        <w:annotationRef/>
-      </w:r>
-    </w:p>
-  </w:comment>
-  <w:comment w:id="23" w:author="INAP-QA" w:date="2023-02-13T13:02:00Z" w:initials="I">
-    <w:p>
-      <w:pPr>
-        <w:pStyle w:val="Textocomentario"/>
-      </w:pPr>
-      <w:r>
-        <w:rPr>
-          <w:rStyle w:val="Refdecomentario"/>
-        </w:rPr>
-        <w:annotationRef/>
-      </w:r>
-      <w:r>
-        <w:t>Mejorar la Distribución de las participaciones… ya que en el párrafo anterior se repite la misma palabra al principio.</w:t>
-      </w:r>
-    </w:p>
-  </w:comment>
-  <w:comment w:id="25" w:author="INAP-QA" w:date="2023-02-13T17:34:00Z" w:initials="I">
-    <w:p>
-      <w:pPr>
-        <w:pStyle w:val="Textocomentario"/>
-      </w:pPr>
-      <w:r>
-        <w:rPr>
-          <w:rStyle w:val="Refdecomentario"/>
-        </w:rPr>
-        <w:annotationRef/>
-      </w:r>
-      <w:r>
-        <w:t xml:space="preserve">Interacción </w:t>
-      </w:r>
-    </w:p>
-  </w:comment>
-</w:comments>
-</file>
-
-<file path=word/commentsExtended.xml><?xml version="1.0" encoding="utf-8"?>
-<w15:commentsEx xmlns:wpc="http://schemas.microsoft.com/office/word/2010/wordprocessingCanvas" xmlns:cx="http://schemas.microsoft.com/office/drawing/2014/chartex" xmlns:mc="http://schemas.openxmlformats.org/markup-compatibility/2006" xmlns:o="urn:schemas-microsoft-com:office:office" xmlns:r="http://schemas.openxmlformats.org/officeDocument/2006/relationships" xmlns:m="http://schemas.openxmlformats.org/officeDocument/2006/math" xmlns:v="urn:schemas-microsoft-com:vml" xmlns:wp14="http://schemas.microsoft.com/office/word/2010/wordprocessingDrawing" xmlns:wp="http://schemas.openxmlformats.org/drawingml/2006/wordprocessingDrawing" xmlns:w10="urn:schemas-microsoft-com:office:word" xmlns:w="http://schemas.openxmlformats.org/wordprocessingml/2006/main" xmlns:w14="http://schemas.microsoft.com/office/word/2010/wordml" xmlns:w15="http://schemas.microsoft.com/office/word/2012/wordml" xmlns:w16se="http://schemas.microsoft.com/office/word/2015/wordml/symex" xmlns:wpg="http://schemas.microsoft.com/office/word/2010/wordprocessingGroup" xmlns:wpi="http://schemas.microsoft.com/office/word/2010/wordprocessingInk" xmlns:wne="http://schemas.microsoft.com/office/word/2006/wordml" xmlns:wps="http://schemas.microsoft.com/office/word/2010/wordprocessingShape" mc:Ignorable="w14 w15 w16se wp14">
-  <w15:commentEx w15:paraId="02A8007F" w15:done="0"/>
-  <w15:commentEx w15:paraId="7B18E0FB" w15:done="0"/>
-  <w15:commentEx w15:paraId="047BFE97" w15:done="0"/>
-  <w15:commentEx w15:paraId="23E28EA5" w15:done="0"/>
-  <w15:commentEx w15:paraId="458714BA" w15:done="0"/>
-  <w15:commentEx w15:paraId="6A32F3AB" w15:done="0"/>
-  <w15:commentEx w15:paraId="3FBAC7A1" w15:done="0"/>
-  <w15:commentEx w15:paraId="7BEF47E3" w15:done="0"/>
-  <w15:commentEx w15:paraId="1E79AE8C" w15:done="0"/>
-  <w15:commentEx w15:paraId="75C34ED7" w15:done="0"/>
-  <w15:commentEx w15:paraId="38D639D0" w15:done="0"/>
-  <w15:commentEx w15:paraId="0698BB1C" w15:done="0"/>
-  <w15:commentEx w15:paraId="55B845D6" w15:done="0"/>
-  <w15:commentEx w15:paraId="4C2194D5" w15:done="0"/>
-  <w15:commentEx w15:paraId="2D28141A" w15:done="0"/>
-  <w15:commentEx w15:paraId="73889AF6" w15:done="0"/>
-</w15:commentsEx>
-</file>
-
 <file path=word/endnotes.xml><?xml version="1.0" encoding="utf-8"?>
-<w:endnotes xmlns:wpc="http://schemas.microsoft.com/office/word/2010/wordprocessingCanvas" xmlns:cx="http://schemas.microsoft.com/office/drawing/2014/chartex" xmlns:mc="http://schemas.openxmlformats.org/markup-compatibility/2006" xmlns:o="urn:schemas-microsoft-com:office:office" xmlns:r="http://schemas.openxmlformats.org/officeDocument/2006/relationships" xmlns:m="http://schemas.openxmlformats.org/officeDocument/2006/math" xmlns:v="urn:schemas-microsoft-com:vml" xmlns:wp14="http://schemas.microsoft.com/office/word/2010/wordprocessingDrawing" xmlns:wp="http://schemas.openxmlformats.org/drawingml/2006/wordprocessingDrawing" xmlns:w10="urn:schemas-microsoft-com:office:word" xmlns:w="http://schemas.openxmlformats.org/wordprocessingml/2006/main" xmlns:w14="http://schemas.microsoft.com/office/word/2010/wordml" xmlns:w15="http://schemas.microsoft.com/office/word/2012/wordml" xmlns:w16se="http://schemas.microsoft.com/office/word/2015/wordml/symex" xmlns:wpg="http://schemas.microsoft.com/office/word/2010/wordprocessingGroup" xmlns:wpi="http://schemas.microsoft.com/office/word/2010/wordprocessingInk" xmlns:wne="http://schemas.microsoft.com/office/word/2006/wordml" xmlns:wps="http://schemas.microsoft.com/office/word/2010/wordprocessingShape" mc:Ignorable="w14 w15 w16se wp14">
+<w:endnotes xmlns:wpc="http://schemas.microsoft.com/office/word/2010/wordprocessingCanvas" xmlns:cx="http://schemas.microsoft.com/office/drawing/2014/chartex" xmlns:cx1="http://schemas.microsoft.com/office/drawing/2015/9/8/chartex" xmlns:mc="http://schemas.openxmlformats.org/markup-compatibility/2006" xmlns:o="urn:schemas-microsoft-com:office:office" xmlns:r="http://schemas.openxmlformats.org/officeDocument/2006/relationships" xmlns:m="http://schemas.openxmlformats.org/officeDocument/2006/math" xmlns:v="urn:schemas-microsoft-com:vml" xmlns:wp14="http://schemas.microsoft.com/office/word/2010/wordprocessingDrawing" xmlns:wp="http://schemas.openxmlformats.org/drawingml/2006/wordprocessingDrawing" xmlns:w10="urn:schemas-microsoft-com:office:word" xmlns:w="http://schemas.openxmlformats.org/wordprocessingml/2006/main" xmlns:w14="http://schemas.microsoft.com/office/word/2010/wordml" xmlns:w15="http://schemas.microsoft.com/office/word/2012/wordml" xmlns:w16se="http://schemas.microsoft.com/office/word/2015/wordml/symex" xmlns:wpg="http://schemas.microsoft.com/office/word/2010/wordprocessingGroup" xmlns:wpi="http://schemas.microsoft.com/office/word/2010/wordprocessingInk" xmlns:wne="http://schemas.microsoft.com/office/word/2006/wordml" xmlns:wps="http://schemas.microsoft.com/office/word/2010/wordprocessingShape" mc:Ignorable="w14 w15 w16se wp14">
   <w:endnote w:type="separator" w:id="-1">
     <w:p>
       <w:pPr>
@@ -10470,7 +10100,7 @@
 </file>
 
 <file path=word/footer1.xml><?xml version="1.0" encoding="utf-8"?>
-<w:ftr xmlns:wpc="http://schemas.microsoft.com/office/word/2010/wordprocessingCanvas" xmlns:cx="http://schemas.microsoft.com/office/drawing/2014/chartex" xmlns:mc="http://schemas.openxmlformats.org/markup-compatibility/2006" xmlns:o="urn:schemas-microsoft-com:office:office" xmlns:r="http://schemas.openxmlformats.org/officeDocument/2006/relationships" xmlns:m="http://schemas.openxmlformats.org/officeDocument/2006/math" xmlns:v="urn:schemas-microsoft-com:vml" xmlns:wp14="http://schemas.microsoft.com/office/word/2010/wordprocessingDrawing" xmlns:wp="http://schemas.openxmlformats.org/drawingml/2006/wordprocessingDrawing" xmlns:w10="urn:schemas-microsoft-com:office:word" xmlns:w="http://schemas.openxmlformats.org/wordprocessingml/2006/main" xmlns:w14="http://schemas.microsoft.com/office/word/2010/wordml" xmlns:w15="http://schemas.microsoft.com/office/word/2012/wordml" xmlns:w16se="http://schemas.microsoft.com/office/word/2015/wordml/symex" xmlns:wpg="http://schemas.microsoft.com/office/word/2010/wordprocessingGroup" xmlns:wpi="http://schemas.microsoft.com/office/word/2010/wordprocessingInk" xmlns:wne="http://schemas.microsoft.com/office/word/2006/wordml" xmlns:wps="http://schemas.microsoft.com/office/word/2010/wordprocessingShape" mc:Ignorable="w14 w15 w16se wp14">
+<w:ftr xmlns:wpc="http://schemas.microsoft.com/office/word/2010/wordprocessingCanvas" xmlns:cx="http://schemas.microsoft.com/office/drawing/2014/chartex" xmlns:cx1="http://schemas.microsoft.com/office/drawing/2015/9/8/chartex" xmlns:mc="http://schemas.openxmlformats.org/markup-compatibility/2006" xmlns:o="urn:schemas-microsoft-com:office:office" xmlns:r="http://schemas.openxmlformats.org/officeDocument/2006/relationships" xmlns:m="http://schemas.openxmlformats.org/officeDocument/2006/math" xmlns:v="urn:schemas-microsoft-com:vml" xmlns:wp14="http://schemas.microsoft.com/office/word/2010/wordprocessingDrawing" xmlns:wp="http://schemas.openxmlformats.org/drawingml/2006/wordprocessingDrawing" xmlns:w10="urn:schemas-microsoft-com:office:word" xmlns:w="http://schemas.openxmlformats.org/wordprocessingml/2006/main" xmlns:w14="http://schemas.microsoft.com/office/word/2010/wordml" xmlns:w15="http://schemas.microsoft.com/office/word/2012/wordml" xmlns:w16se="http://schemas.microsoft.com/office/word/2015/wordml/symex" xmlns:wpg="http://schemas.microsoft.com/office/word/2010/wordprocessingGroup" xmlns:wpi="http://schemas.microsoft.com/office/word/2010/wordprocessingInk" xmlns:wne="http://schemas.microsoft.com/office/word/2006/wordml" xmlns:wps="http://schemas.microsoft.com/office/word/2010/wordprocessingShape" mc:Ignorable="w14 w15 w16se wp14">
   <w:sdt>
     <w:sdtPr>
       <w:rPr>
@@ -10482,6 +10112,7 @@
         <w:docPartUnique/>
       </w:docPartObj>
     </w:sdtPr>
+    <w:sdtEndPr/>
     <w:sdtContent>
       <w:sdt>
         <w:sdtPr>
@@ -10494,6 +10125,7 @@
             <w:docPartUnique/>
           </w:docPartObj>
         </w:sdtPr>
+        <w:sdtEndPr/>
         <w:sdtContent>
           <w:p>
             <w:pPr>
@@ -10566,7 +10198,7 @@
                 <w:sz w:val="18"/>
                 <w:szCs w:val="18"/>
               </w:rPr>
-              <w:t>12</w:t>
+              <w:t>9</w:t>
             </w:r>
             <w:r>
               <w:rPr>
@@ -10651,7 +10283,7 @@
 </file>
 
 <file path=word/footnotes.xml><?xml version="1.0" encoding="utf-8"?>
-<w:footnotes xmlns:wpc="http://schemas.microsoft.com/office/word/2010/wordprocessingCanvas" xmlns:cx="http://schemas.microsoft.com/office/drawing/2014/chartex" xmlns:mc="http://schemas.openxmlformats.org/markup-compatibility/2006" xmlns:o="urn:schemas-microsoft-com:office:office" xmlns:r="http://schemas.openxmlformats.org/officeDocument/2006/relationships" xmlns:m="http://schemas.openxmlformats.org/officeDocument/2006/math" xmlns:v="urn:schemas-microsoft-com:vml" xmlns:wp14="http://schemas.microsoft.com/office/word/2010/wordprocessingDrawing" xmlns:wp="http://schemas.openxmlformats.org/drawingml/2006/wordprocessingDrawing" xmlns:w10="urn:schemas-microsoft-com:office:word" xmlns:w="http://schemas.openxmlformats.org/wordprocessingml/2006/main" xmlns:w14="http://schemas.microsoft.com/office/word/2010/wordml" xmlns:w15="http://schemas.microsoft.com/office/word/2012/wordml" xmlns:w16se="http://schemas.microsoft.com/office/word/2015/wordml/symex" xmlns:wpg="http://schemas.microsoft.com/office/word/2010/wordprocessingGroup" xmlns:wpi="http://schemas.microsoft.com/office/word/2010/wordprocessingInk" xmlns:wne="http://schemas.microsoft.com/office/word/2006/wordml" xmlns:wps="http://schemas.microsoft.com/office/word/2010/wordprocessingShape" mc:Ignorable="w14 w15 w16se wp14">
+<w:footnotes xmlns:wpc="http://schemas.microsoft.com/office/word/2010/wordprocessingCanvas" xmlns:cx="http://schemas.microsoft.com/office/drawing/2014/chartex" xmlns:cx1="http://schemas.microsoft.com/office/drawing/2015/9/8/chartex" xmlns:mc="http://schemas.openxmlformats.org/markup-compatibility/2006" xmlns:o="urn:schemas-microsoft-com:office:office" xmlns:r="http://schemas.openxmlformats.org/officeDocument/2006/relationships" xmlns:m="http://schemas.openxmlformats.org/officeDocument/2006/math" xmlns:v="urn:schemas-microsoft-com:vml" xmlns:wp14="http://schemas.microsoft.com/office/word/2010/wordprocessingDrawing" xmlns:wp="http://schemas.openxmlformats.org/drawingml/2006/wordprocessingDrawing" xmlns:w10="urn:schemas-microsoft-com:office:word" xmlns:w="http://schemas.openxmlformats.org/wordprocessingml/2006/main" xmlns:w14="http://schemas.microsoft.com/office/word/2010/wordml" xmlns:w15="http://schemas.microsoft.com/office/word/2012/wordml" xmlns:w16se="http://schemas.microsoft.com/office/word/2015/wordml/symex" xmlns:wpg="http://schemas.microsoft.com/office/word/2010/wordprocessingGroup" xmlns:wpi="http://schemas.microsoft.com/office/word/2010/wordprocessingInk" xmlns:wne="http://schemas.microsoft.com/office/word/2006/wordml" xmlns:wps="http://schemas.microsoft.com/office/word/2010/wordprocessingShape" mc:Ignorable="w14 w15 w16se wp14">
   <w:footnote w:type="separator" w:id="-1">
     <w:p>
       <w:pPr>
@@ -10676,7 +10308,7 @@
 </file>
 
 <file path=word/header1.xml><?xml version="1.0" encoding="utf-8"?>
-<w:hdr xmlns:wpc="http://schemas.microsoft.com/office/word/2010/wordprocessingCanvas" xmlns:cx="http://schemas.microsoft.com/office/drawing/2014/chartex" xmlns:mc="http://schemas.openxmlformats.org/markup-compatibility/2006" xmlns:o="urn:schemas-microsoft-com:office:office" xmlns:r="http://schemas.openxmlformats.org/officeDocument/2006/relationships" xmlns:m="http://schemas.openxmlformats.org/officeDocument/2006/math" xmlns:v="urn:schemas-microsoft-com:vml" xmlns:wp14="http://schemas.microsoft.com/office/word/2010/wordprocessingDrawing" xmlns:wp="http://schemas.openxmlformats.org/drawingml/2006/wordprocessingDrawing" xmlns:w10="urn:schemas-microsoft-com:office:word" xmlns:w="http://schemas.openxmlformats.org/wordprocessingml/2006/main" xmlns:w14="http://schemas.microsoft.com/office/word/2010/wordml" xmlns:w15="http://schemas.microsoft.com/office/word/2012/wordml" xmlns:w16se="http://schemas.microsoft.com/office/word/2015/wordml/symex" xmlns:wpg="http://schemas.microsoft.com/office/word/2010/wordprocessingGroup" xmlns:wpi="http://schemas.microsoft.com/office/word/2010/wordprocessingInk" xmlns:wne="http://schemas.microsoft.com/office/word/2006/wordml" xmlns:wps="http://schemas.microsoft.com/office/word/2010/wordprocessingShape" mc:Ignorable="w14 w15 w16se wp14">
+<w:hdr xmlns:wpc="http://schemas.microsoft.com/office/word/2010/wordprocessingCanvas" xmlns:cx="http://schemas.microsoft.com/office/drawing/2014/chartex" xmlns:cx1="http://schemas.microsoft.com/office/drawing/2015/9/8/chartex" xmlns:mc="http://schemas.openxmlformats.org/markup-compatibility/2006" xmlns:o="urn:schemas-microsoft-com:office:office" xmlns:r="http://schemas.openxmlformats.org/officeDocument/2006/relationships" xmlns:m="http://schemas.openxmlformats.org/officeDocument/2006/math" xmlns:v="urn:schemas-microsoft-com:vml" xmlns:wp14="http://schemas.microsoft.com/office/word/2010/wordprocessingDrawing" xmlns:wp="http://schemas.openxmlformats.org/drawingml/2006/wordprocessingDrawing" xmlns:w10="urn:schemas-microsoft-com:office:word" xmlns:w="http://schemas.openxmlformats.org/wordprocessingml/2006/main" xmlns:w14="http://schemas.microsoft.com/office/word/2010/wordml" xmlns:w15="http://schemas.microsoft.com/office/word/2012/wordml" xmlns:w16se="http://schemas.microsoft.com/office/word/2015/wordml/symex" xmlns:wpg="http://schemas.microsoft.com/office/word/2010/wordprocessingGroup" xmlns:wpi="http://schemas.microsoft.com/office/word/2010/wordprocessingInk" xmlns:wne="http://schemas.microsoft.com/office/word/2006/wordml" xmlns:wps="http://schemas.microsoft.com/office/word/2010/wordprocessingShape" mc:Ignorable="w14 w15 w16se wp14">
   <w:tbl>
     <w:tblPr>
       <w:tblStyle w:val="Tablaconcuadrcula"/>
@@ -10900,7 +10532,7 @@
 </file>
 
 <file path=word/numbering.xml><?xml version="1.0" encoding="utf-8"?>
-<w:numbering xmlns:wpc="http://schemas.microsoft.com/office/word/2010/wordprocessingCanvas" xmlns:cx="http://schemas.microsoft.com/office/drawing/2014/chartex" xmlns:mc="http://schemas.openxmlformats.org/markup-compatibility/2006" xmlns:o="urn:schemas-microsoft-com:office:office" xmlns:r="http://schemas.openxmlformats.org/officeDocument/2006/relationships" xmlns:m="http://schemas.openxmlformats.org/officeDocument/2006/math" xmlns:v="urn:schemas-microsoft-com:vml" xmlns:wp14="http://schemas.microsoft.com/office/word/2010/wordprocessingDrawing" xmlns:wp="http://schemas.openxmlformats.org/drawingml/2006/wordprocessingDrawing" xmlns:w10="urn:schemas-microsoft-com:office:word" xmlns:w="http://schemas.openxmlformats.org/wordprocessingml/2006/main" xmlns:w14="http://schemas.microsoft.com/office/word/2010/wordml" xmlns:w15="http://schemas.microsoft.com/office/word/2012/wordml" xmlns:w16se="http://schemas.microsoft.com/office/word/2015/wordml/symex" xmlns:wpg="http://schemas.microsoft.com/office/word/2010/wordprocessingGroup" xmlns:wpi="http://schemas.microsoft.com/office/word/2010/wordprocessingInk" xmlns:wne="http://schemas.microsoft.com/office/word/2006/wordml" xmlns:wps="http://schemas.microsoft.com/office/word/2010/wordprocessingShape" mc:Ignorable="w14 w15 w16se wp14">
+<w:numbering xmlns:wpc="http://schemas.microsoft.com/office/word/2010/wordprocessingCanvas" xmlns:cx="http://schemas.microsoft.com/office/drawing/2014/chartex" xmlns:cx1="http://schemas.microsoft.com/office/drawing/2015/9/8/chartex" xmlns:mc="http://schemas.openxmlformats.org/markup-compatibility/2006" xmlns:o="urn:schemas-microsoft-com:office:office" xmlns:r="http://schemas.openxmlformats.org/officeDocument/2006/relationships" xmlns:m="http://schemas.openxmlformats.org/officeDocument/2006/math" xmlns:v="urn:schemas-microsoft-com:vml" xmlns:wp14="http://schemas.microsoft.com/office/word/2010/wordprocessingDrawing" xmlns:wp="http://schemas.openxmlformats.org/drawingml/2006/wordprocessingDrawing" xmlns:w10="urn:schemas-microsoft-com:office:word" xmlns:w="http://schemas.openxmlformats.org/wordprocessingml/2006/main" xmlns:w14="http://schemas.microsoft.com/office/word/2010/wordml" xmlns:w15="http://schemas.microsoft.com/office/word/2012/wordml" xmlns:w16se="http://schemas.microsoft.com/office/word/2015/wordml/symex" xmlns:wpg="http://schemas.microsoft.com/office/word/2010/wordprocessingGroup" xmlns:wpi="http://schemas.microsoft.com/office/word/2010/wordprocessingInk" xmlns:wne="http://schemas.microsoft.com/office/word/2006/wordml" xmlns:wps="http://schemas.microsoft.com/office/word/2010/wordprocessingShape" mc:Ignorable="w14 w15 w16se wp14">
   <w:abstractNum w:abstractNumId="0" w15:restartNumberingAfterBreak="0">
     <w:nsid w:val="01513368"/>
     <w:multiLevelType w:val="multilevel"/>
@@ -13095,14 +12727,6 @@
     <w:abstractNumId w:val="6"/>
   </w:num>
 </w:numbering>
-</file>
-
-<file path=word/people.xml><?xml version="1.0" encoding="utf-8"?>
-<w15:people xmlns:wpc="http://schemas.microsoft.com/office/word/2010/wordprocessingCanvas" xmlns:cx="http://schemas.microsoft.com/office/drawing/2014/chartex" xmlns:mc="http://schemas.openxmlformats.org/markup-compatibility/2006" xmlns:o="urn:schemas-microsoft-com:office:office" xmlns:r="http://schemas.openxmlformats.org/officeDocument/2006/relationships" xmlns:m="http://schemas.openxmlformats.org/officeDocument/2006/math" xmlns:v="urn:schemas-microsoft-com:vml" xmlns:wp14="http://schemas.microsoft.com/office/word/2010/wordprocessingDrawing" xmlns:wp="http://schemas.openxmlformats.org/drawingml/2006/wordprocessingDrawing" xmlns:w10="urn:schemas-microsoft-com:office:word" xmlns:w="http://schemas.openxmlformats.org/wordprocessingml/2006/main" xmlns:w14="http://schemas.microsoft.com/office/word/2010/wordml" xmlns:w15="http://schemas.microsoft.com/office/word/2012/wordml" xmlns:w16se="http://schemas.microsoft.com/office/word/2015/wordml/symex" xmlns:wpg="http://schemas.microsoft.com/office/word/2010/wordprocessingGroup" xmlns:wpi="http://schemas.microsoft.com/office/word/2010/wordprocessingInk" xmlns:wne="http://schemas.microsoft.com/office/word/2006/wordml" xmlns:wps="http://schemas.microsoft.com/office/word/2010/wordprocessingShape" mc:Ignorable="w14 w15 w16se wp14">
-  <w15:person w15:author="INAP-QA">
-    <w15:presenceInfo w15:providerId="Windows Live" w15:userId="9ae1c0a492cadcaf"/>
-  </w15:person>
-</w15:people>
 </file>
 
 <file path=word/styles.xml><?xml version="1.0" encoding="utf-8"?>
@@ -14254,7 +13878,7 @@
 </file>
 
 <file path=customXml/itemProps1.xml><?xml version="1.0" encoding="utf-8"?>
-<ds:datastoreItem xmlns:ds="http://schemas.openxmlformats.org/officeDocument/2006/customXml" ds:itemID="{1298BF26-306C-4A58-829D-9F7E08E73E65}">
+<ds:datastoreItem xmlns:ds="http://schemas.openxmlformats.org/officeDocument/2006/customXml" ds:itemID="{7BB28466-423A-4853-AFBB-65B2B7DAD927}">
   <ds:schemaRefs>
     <ds:schemaRef ds:uri="http://schemas.openxmlformats.org/officeDocument/2006/bibliography"/>
   </ds:schemaRefs>

</xml_diff>